<commit_message>
Return, break, entrada y salida, y expresiones lógicas
</commit_message>
<xml_diff>
--- a/Producción Gramatical.docx
+++ b/Producción Gramatical.docx
@@ -28,7 +28,7 @@
       <w:sdtContent>
         <w:p>
           <w:pPr>
-            <w:pStyle w:val="NoSpacing"/>
+            <w:pStyle w:val="Sinespaciado"/>
             <w:rPr>
               <w:sz w:val="2"/>
             </w:rPr>
@@ -115,7 +115,7 @@
                                 <w:sdtContent>
                                   <w:p>
                                     <w:pPr>
-                                      <w:pStyle w:val="NoSpacing"/>
+                                      <w:pStyle w:val="Sinespaciado"/>
                                       <w:rPr>
                                         <w:rFonts w:asciiTheme="majorHAnsi" w:eastAsiaTheme="majorEastAsia" w:hAnsiTheme="majorHAnsi" w:cstheme="majorBidi"/>
                                         <w:caps/>
@@ -141,7 +141,7 @@
                               </w:sdt>
                               <w:p>
                                 <w:pPr>
-                                  <w:pStyle w:val="NoSpacing"/>
+                                  <w:pStyle w:val="Sinespaciado"/>
                                   <w:spacing w:before="120"/>
                                   <w:rPr>
                                     <w:color w:val="156082" w:themeColor="accent1"/>
@@ -162,7 +162,6 @@
                                     <w:dataBinding w:prefixMappings="xmlns:ns0='http://purl.org/dc/elements/1.1/' xmlns:ns1='http://schemas.openxmlformats.org/package/2006/metadata/core-properties' " w:xpath="/ns1:coreProperties[1]/ns0:subject[1]" w:storeItemID="{6C3C8BC8-F283-45AE-878A-BAB7291924A1}"/>
                                     <w:text/>
                                   </w:sdtPr>
-                                  <w:sdtEndPr/>
                                   <w:sdtContent>
                                     <w:r>
                                       <w:rPr>
@@ -900,7 +899,7 @@
                             <w:txbxContent>
                               <w:p>
                                 <w:pPr>
-                                  <w:pStyle w:val="NoSpacing"/>
+                                  <w:pStyle w:val="Sinespaciado"/>
                                   <w:jc w:val="right"/>
                                   <w:rPr>
                                     <w:color w:val="156082" w:themeColor="accent1"/>
@@ -923,7 +922,6 @@
                                     <w:dataBinding w:prefixMappings="xmlns:ns0='http://schemas.openxmlformats.org/officeDocument/2006/extended-properties' " w:xpath="/ns0:Properties[1]/ns0:Company[1]" w:storeItemID="{6668398D-A668-4E3E-A5EB-62B293D839F1}"/>
                                     <w:text/>
                                   </w:sdtPr>
-                                  <w:sdtEndPr/>
                                   <w:sdtContent>
                                     <w:r>
                                       <w:rPr>
@@ -959,11 +957,10 @@
                                   <w:dataBinding w:prefixMappings="xmlns:ns0='http://purl.org/dc/elements/1.1/' xmlns:ns1='http://schemas.openxmlformats.org/package/2006/metadata/core-properties' " w:xpath="/ns1:coreProperties[1]/ns1:category[1]" w:storeItemID="{6C3C8BC8-F283-45AE-878A-BAB7291924A1}"/>
                                   <w:text/>
                                 </w:sdtPr>
-                                <w:sdtEndPr/>
                                 <w:sdtContent>
                                   <w:p>
                                     <w:pPr>
-                                      <w:pStyle w:val="NoSpacing"/>
+                                      <w:pStyle w:val="Sinespaciado"/>
                                       <w:jc w:val="right"/>
                                       <w:rPr>
                                         <w:color w:val="156082" w:themeColor="accent1"/>
@@ -1121,7 +1118,6 @@
         <w:t>&lt;programa</w:t>
       </w:r>
       <w:bookmarkStart w:id="0" w:name="_Int_SK8cGwFn"/>
-      <w:proofErr w:type="gramStart"/>
       <w:r>
         <w:rPr>
           <w:lang w:val="pt-BR"/>
@@ -1129,7 +1125,6 @@
         <w:t>&gt; :</w:t>
       </w:r>
       <w:bookmarkEnd w:id="0"/>
-      <w:proofErr w:type="gramEnd"/>
       <w:r>
         <w:rPr>
           <w:lang w:val="pt-BR"/>
@@ -1137,7 +1132,6 @@
         <w:t xml:space="preserve"> :</w:t>
       </w:r>
       <w:bookmarkStart w:id="1" w:name="_Int_g0pS4Pmi"/>
-      <w:proofErr w:type="gramStart"/>
       <w:r>
         <w:rPr>
           <w:lang w:val="pt-BR"/>
@@ -1145,23 +1139,13 @@
         <w:t>=  &lt;</w:t>
       </w:r>
       <w:bookmarkEnd w:id="1"/>
-      <w:proofErr w:type="spellStart"/>
-      <w:proofErr w:type="gramEnd"/>
-      <w:r>
-        <w:rPr>
-          <w:lang w:val="pt-BR"/>
-        </w:rPr>
-        <w:t>decl_glob</w:t>
-      </w:r>
-      <w:proofErr w:type="spellEnd"/>
-      <w:r>
-        <w:rPr>
-          <w:lang w:val="pt-BR"/>
-        </w:rPr>
-        <w:t>&gt;</w:t>
+      <w:r>
+        <w:rPr>
+          <w:lang w:val="pt-BR"/>
+        </w:rPr>
+        <w:t>decl_glob&gt;</w:t>
       </w:r>
       <w:bookmarkStart w:id="2" w:name="_Int_XGXE1UpG"/>
-      <w:proofErr w:type="gramStart"/>
       <w:r>
         <w:rPr>
           <w:lang w:val="pt-BR"/>
@@ -1169,20 +1153,11 @@
         <w:t>*  &lt;</w:t>
       </w:r>
       <w:bookmarkEnd w:id="2"/>
-      <w:proofErr w:type="spellStart"/>
-      <w:proofErr w:type="gramEnd"/>
-      <w:r>
-        <w:rPr>
-          <w:lang w:val="pt-BR"/>
-        </w:rPr>
-        <w:t>funcion</w:t>
-      </w:r>
-      <w:proofErr w:type="spellEnd"/>
-      <w:r>
-        <w:rPr>
-          <w:lang w:val="pt-BR"/>
-        </w:rPr>
-        <w:t>&gt;* &lt;principal&gt;</w:t>
+      <w:r>
+        <w:rPr>
+          <w:lang w:val="pt-BR"/>
+        </w:rPr>
+        <w:t>funcion&gt;* &lt;principal&gt;</w:t>
       </w:r>
       <w:r>
         <w:rPr>
@@ -1203,19 +1178,9 @@
           <w:rFonts w:ascii="Aptos" w:eastAsia="Aptos" w:hAnsi="Aptos" w:cs="Aptos"/>
           <w:lang w:val="pt-BR"/>
         </w:rPr>
-        <w:t>&lt;</w:t>
-      </w:r>
-      <w:proofErr w:type="spellStart"/>
-      <w:r>
-        <w:rPr>
-          <w:rFonts w:ascii="Aptos" w:eastAsia="Aptos" w:hAnsi="Aptos" w:cs="Aptos"/>
-          <w:lang w:val="pt-BR"/>
-        </w:rPr>
-        <w:t>decl_glob</w:t>
+        <w:t>&lt;decl_glob</w:t>
       </w:r>
       <w:bookmarkStart w:id="3" w:name="_Int_8nhAPpeb"/>
-      <w:proofErr w:type="spellEnd"/>
-      <w:proofErr w:type="gramStart"/>
       <w:r>
         <w:rPr>
           <w:rFonts w:ascii="Aptos" w:eastAsia="Aptos" w:hAnsi="Aptos" w:cs="Aptos"/>
@@ -1224,7 +1189,6 @@
         <w:t>&gt; :</w:t>
       </w:r>
       <w:bookmarkEnd w:id="3"/>
-      <w:proofErr w:type="gramEnd"/>
       <w:r>
         <w:rPr>
           <w:rFonts w:ascii="Aptos" w:eastAsia="Aptos" w:hAnsi="Aptos" w:cs="Aptos"/>
@@ -1233,7 +1197,6 @@
         <w:t xml:space="preserve"> := "let</w:t>
       </w:r>
       <w:bookmarkStart w:id="4" w:name="_Int_i3DQBumh"/>
-      <w:proofErr w:type="gramStart"/>
       <w:r>
         <w:rPr>
           <w:rFonts w:ascii="Aptos" w:eastAsia="Aptos" w:hAnsi="Aptos" w:cs="Aptos"/>
@@ -1242,8 +1205,6 @@
         <w:t>"  &lt;</w:t>
       </w:r>
       <w:bookmarkEnd w:id="4"/>
-      <w:proofErr w:type="spellStart"/>
-      <w:proofErr w:type="gramEnd"/>
       <w:r>
         <w:rPr>
           <w:rFonts w:ascii="Aptos" w:eastAsia="Aptos" w:hAnsi="Aptos" w:cs="Aptos"/>
@@ -1252,8 +1213,6 @@
         <w:t>decl_var</w:t>
       </w:r>
       <w:bookmarkStart w:id="5" w:name="_Int_apZqZHfk"/>
-      <w:proofErr w:type="spellEnd"/>
-      <w:proofErr w:type="gramStart"/>
       <w:r>
         <w:rPr>
           <w:rFonts w:ascii="Aptos" w:eastAsia="Aptos" w:hAnsi="Aptos" w:cs="Aptos"/>
@@ -1262,7 +1221,6 @@
         <w:t>&gt;  "</w:t>
       </w:r>
       <w:bookmarkEnd w:id="5"/>
-      <w:proofErr w:type="gramEnd"/>
       <w:r>
         <w:rPr>
           <w:rFonts w:ascii="Aptos" w:eastAsia="Aptos" w:hAnsi="Aptos" w:cs="Aptos"/>
@@ -1300,38 +1258,22 @@
           <w:rFonts w:ascii="Aptos" w:eastAsia="Aptos" w:hAnsi="Aptos" w:cs="Aptos"/>
           <w:lang w:val="es-ES"/>
         </w:rPr>
-        <w:t xml:space="preserve"> := "</w:t>
-      </w:r>
-      <w:proofErr w:type="spellStart"/>
+        <w:t xml:space="preserve"> := "procedure" "principal" "є" "э</w:t>
+      </w:r>
+      <w:bookmarkStart w:id="7" w:name="_Int_MndqBCCJ"/>
       <w:r>
         <w:rPr>
           <w:rFonts w:ascii="Aptos" w:eastAsia="Aptos" w:hAnsi="Aptos" w:cs="Aptos"/>
           <w:lang w:val="es-ES"/>
         </w:rPr>
-        <w:t>procedure</w:t>
-      </w:r>
-      <w:proofErr w:type="spellEnd"/>
+        <w:t>"  &lt;</w:t>
+      </w:r>
+      <w:bookmarkEnd w:id="7"/>
       <w:r>
         <w:rPr>
           <w:rFonts w:ascii="Aptos" w:eastAsia="Aptos" w:hAnsi="Aptos" w:cs="Aptos"/>
           <w:lang w:val="es-ES"/>
         </w:rPr>
-        <w:t>" "principal" "є" "э</w:t>
-      </w:r>
-      <w:bookmarkStart w:id="7" w:name="_Int_MndqBCCJ"/>
-      <w:r>
-        <w:rPr>
-          <w:rFonts w:ascii="Aptos" w:eastAsia="Aptos" w:hAnsi="Aptos" w:cs="Aptos"/>
-          <w:lang w:val="es-ES"/>
-        </w:rPr>
-        <w:t>"  &lt;</w:t>
-      </w:r>
-      <w:bookmarkEnd w:id="7"/>
-      <w:r>
-        <w:rPr>
-          <w:rFonts w:ascii="Aptos" w:eastAsia="Aptos" w:hAnsi="Aptos" w:cs="Aptos"/>
-          <w:lang w:val="es-ES"/>
-        </w:rPr>
         <w:t>bloque&gt;         /* void, sin parámetros */</w:t>
       </w:r>
     </w:p>
@@ -1348,26 +1290,8 @@
           <w:rFonts w:ascii="Aptos" w:eastAsia="Aptos" w:hAnsi="Aptos" w:cs="Aptos"/>
           <w:lang w:val="pt-BR"/>
         </w:rPr>
-        <w:t>&lt;</w:t>
-      </w:r>
-      <w:proofErr w:type="spellStart"/>
-      <w:r>
-        <w:rPr>
-          <w:rFonts w:ascii="Aptos" w:eastAsia="Aptos" w:hAnsi="Aptos" w:cs="Aptos"/>
-          <w:lang w:val="pt-BR"/>
-        </w:rPr>
-        <w:t>funcion</w:t>
-      </w:r>
-      <w:proofErr w:type="spellEnd"/>
-      <w:proofErr w:type="gramStart"/>
-      <w:r>
-        <w:rPr>
-          <w:rFonts w:ascii="Aptos" w:eastAsia="Aptos" w:hAnsi="Aptos" w:cs="Aptos"/>
-          <w:lang w:val="pt-BR"/>
-        </w:rPr>
-        <w:t>&gt; :</w:t>
-      </w:r>
-      <w:proofErr w:type="gramEnd"/>
+        <w:t>&lt;funcion&gt; :</w:t>
+      </w:r>
       <w:r>
         <w:rPr>
           <w:rFonts w:ascii="Aptos" w:eastAsia="Aptos" w:hAnsi="Aptos" w:cs="Aptos"/>
@@ -1380,55 +1304,7 @@
           <w:rFonts w:ascii="Aptos" w:eastAsia="Aptos" w:hAnsi="Aptos" w:cs="Aptos"/>
           <w:lang w:val="pt-BR"/>
         </w:rPr>
-        <w:t>:= "</w:t>
-      </w:r>
-      <w:proofErr w:type="spellStart"/>
-      <w:r>
-        <w:rPr>
-          <w:rFonts w:ascii="Aptos" w:eastAsia="Aptos" w:hAnsi="Aptos" w:cs="Aptos"/>
-          <w:lang w:val="pt-BR"/>
-        </w:rPr>
-        <w:t>function</w:t>
-      </w:r>
-      <w:proofErr w:type="spellEnd"/>
-      <w:r>
-        <w:rPr>
-          <w:rFonts w:ascii="Aptos" w:eastAsia="Aptos" w:hAnsi="Aptos" w:cs="Aptos"/>
-          <w:lang w:val="pt-BR"/>
-        </w:rPr>
-        <w:t>" &lt;id&gt; "є" &lt;</w:t>
-      </w:r>
-      <w:proofErr w:type="spellStart"/>
-      <w:r>
-        <w:rPr>
-          <w:rFonts w:ascii="Aptos" w:eastAsia="Aptos" w:hAnsi="Aptos" w:cs="Aptos"/>
-          <w:lang w:val="pt-BR"/>
-        </w:rPr>
-        <w:t>param_formales_opt</w:t>
-      </w:r>
-      <w:proofErr w:type="spellEnd"/>
-      <w:r>
-        <w:rPr>
-          <w:rFonts w:ascii="Aptos" w:eastAsia="Aptos" w:hAnsi="Aptos" w:cs="Aptos"/>
-          <w:lang w:val="pt-BR"/>
-        </w:rPr>
-        <w:t>&gt; "э" ":" &lt;</w:t>
-      </w:r>
-      <w:proofErr w:type="spellStart"/>
-      <w:r>
-        <w:rPr>
-          <w:rFonts w:ascii="Aptos" w:eastAsia="Aptos" w:hAnsi="Aptos" w:cs="Aptos"/>
-          <w:lang w:val="pt-BR"/>
-        </w:rPr>
-        <w:t>tipo_ret</w:t>
-      </w:r>
-      <w:proofErr w:type="spellEnd"/>
-      <w:r>
-        <w:rPr>
-          <w:rFonts w:ascii="Aptos" w:eastAsia="Aptos" w:hAnsi="Aptos" w:cs="Aptos"/>
-          <w:lang w:val="pt-BR"/>
-        </w:rPr>
-        <w:t>&gt;</w:t>
+        <w:t>:= "function" &lt;id&gt; "є" &lt;param_formales_opt&gt; "э" ":" &lt;tipo_ret&gt;</w:t>
       </w:r>
     </w:p>
     <w:p>
@@ -1460,219 +1336,87 @@
           <w:rFonts w:ascii="Aptos" w:eastAsia="Aptos" w:hAnsi="Aptos" w:cs="Aptos"/>
           <w:lang w:val="pt-BR"/>
         </w:rPr>
-        <w:t>&lt;</w:t>
-      </w:r>
-      <w:proofErr w:type="spellStart"/>
-      <w:r>
-        <w:rPr>
-          <w:rFonts w:ascii="Aptos" w:eastAsia="Aptos" w:hAnsi="Aptos" w:cs="Aptos"/>
-          <w:lang w:val="pt-BR"/>
-        </w:rPr>
-        <w:t>param_formales_opt</w:t>
-      </w:r>
-      <w:proofErr w:type="spellEnd"/>
-      <w:proofErr w:type="gramStart"/>
-      <w:r>
-        <w:rPr>
-          <w:rFonts w:ascii="Aptos" w:eastAsia="Aptos" w:hAnsi="Aptos" w:cs="Aptos"/>
-          <w:lang w:val="pt-BR"/>
-        </w:rPr>
-        <w:t>&gt; :</w:t>
-      </w:r>
-      <w:proofErr w:type="gramEnd"/>
-      <w:r>
-        <w:rPr>
-          <w:rFonts w:ascii="Aptos" w:eastAsia="Aptos" w:hAnsi="Aptos" w:cs="Aptos"/>
-          <w:lang w:val="pt-BR"/>
-        </w:rPr>
-        <w:t>:= /* vacío */</w:t>
-      </w:r>
-    </w:p>
-    <w:p>
-      <w:pPr>
-        <w:spacing w:before="240" w:after="240"/>
-        <w:rPr>
-          <w:rFonts w:ascii="Aptos" w:eastAsia="Aptos" w:hAnsi="Aptos" w:cs="Aptos"/>
-          <w:lang w:val="pt-BR"/>
-        </w:rPr>
-      </w:pPr>
-      <w:r>
-        <w:rPr>
-          <w:rFonts w:ascii="Aptos" w:eastAsia="Aptos" w:hAnsi="Aptos" w:cs="Aptos"/>
-          <w:lang w:val="pt-BR"/>
-        </w:rPr>
-        <w:t xml:space="preserve">                       | &lt;</w:t>
-      </w:r>
-      <w:proofErr w:type="spellStart"/>
-      <w:r>
-        <w:rPr>
-          <w:rFonts w:ascii="Aptos" w:eastAsia="Aptos" w:hAnsi="Aptos" w:cs="Aptos"/>
-          <w:lang w:val="pt-BR"/>
-        </w:rPr>
-        <w:t>lista_params</w:t>
-      </w:r>
-      <w:proofErr w:type="spellEnd"/>
-      <w:r>
-        <w:rPr>
-          <w:rFonts w:ascii="Aptos" w:eastAsia="Aptos" w:hAnsi="Aptos" w:cs="Aptos"/>
-          <w:lang w:val="pt-BR"/>
-        </w:rPr>
-        <w:t>&gt;</w:t>
-      </w:r>
-    </w:p>
-    <w:p>
-      <w:pPr>
-        <w:spacing w:before="240" w:after="240"/>
-        <w:rPr>
-          <w:rFonts w:ascii="Aptos" w:eastAsia="Aptos" w:hAnsi="Aptos" w:cs="Aptos"/>
-          <w:lang w:val="pt-BR"/>
-        </w:rPr>
-      </w:pPr>
-      <w:r>
-        <w:rPr>
-          <w:rFonts w:ascii="Aptos" w:eastAsia="Aptos" w:hAnsi="Aptos" w:cs="Aptos"/>
-          <w:lang w:val="pt-BR"/>
-        </w:rPr>
-        <w:t>&lt;</w:t>
-      </w:r>
-      <w:proofErr w:type="spellStart"/>
-      <w:r>
-        <w:rPr>
-          <w:rFonts w:ascii="Aptos" w:eastAsia="Aptos" w:hAnsi="Aptos" w:cs="Aptos"/>
-          <w:lang w:val="pt-BR"/>
-        </w:rPr>
-        <w:t>lista_params</w:t>
-      </w:r>
-      <w:proofErr w:type="spellEnd"/>
-      <w:proofErr w:type="gramStart"/>
-      <w:r>
-        <w:rPr>
-          <w:rFonts w:ascii="Aptos" w:eastAsia="Aptos" w:hAnsi="Aptos" w:cs="Aptos"/>
-          <w:lang w:val="pt-BR"/>
-        </w:rPr>
-        <w:t>&gt; :</w:t>
-      </w:r>
-      <w:proofErr w:type="gramEnd"/>
-      <w:r>
-        <w:rPr>
-          <w:rFonts w:ascii="Aptos" w:eastAsia="Aptos" w:hAnsi="Aptos" w:cs="Aptos"/>
-          <w:lang w:val="pt-BR"/>
-        </w:rPr>
-        <w:t>:= &lt;param&gt; ("," &lt;param</w:t>
-      </w:r>
-      <w:proofErr w:type="gramStart"/>
-      <w:r>
-        <w:rPr>
-          <w:rFonts w:ascii="Aptos" w:eastAsia="Aptos" w:hAnsi="Aptos" w:cs="Aptos"/>
-          <w:lang w:val="pt-BR"/>
-        </w:rPr>
-        <w:t>&gt;)*</w:t>
-      </w:r>
-      <w:proofErr w:type="gramEnd"/>
-    </w:p>
-    <w:p>
-      <w:pPr>
-        <w:spacing w:before="240" w:after="240"/>
-        <w:rPr>
-          <w:rFonts w:ascii="Aptos" w:eastAsia="Aptos" w:hAnsi="Aptos" w:cs="Aptos"/>
-          <w:lang w:val="pt-BR"/>
-        </w:rPr>
-      </w:pPr>
-      <w:r>
-        <w:rPr>
-          <w:rFonts w:ascii="Aptos" w:eastAsia="Aptos" w:hAnsi="Aptos" w:cs="Aptos"/>
-          <w:lang w:val="pt-BR"/>
-        </w:rPr>
-        <w:t>&lt;param</w:t>
-      </w:r>
-      <w:proofErr w:type="gramStart"/>
-      <w:r>
-        <w:rPr>
-          <w:rFonts w:ascii="Aptos" w:eastAsia="Aptos" w:hAnsi="Aptos" w:cs="Aptos"/>
-          <w:lang w:val="pt-BR"/>
-        </w:rPr>
-        <w:t>&gt; :</w:t>
-      </w:r>
-      <w:proofErr w:type="gramEnd"/>
-      <w:r>
-        <w:rPr>
-          <w:rFonts w:ascii="Aptos" w:eastAsia="Aptos" w:hAnsi="Aptos" w:cs="Aptos"/>
-          <w:lang w:val="pt-BR"/>
-        </w:rPr>
-        <w:t>:= &lt;id&gt; ":" &lt;tipo&gt;</w:t>
-      </w:r>
-    </w:p>
-    <w:p>
-      <w:pPr>
-        <w:spacing w:before="240" w:after="240"/>
-        <w:rPr>
-          <w:rFonts w:ascii="Aptos" w:eastAsia="Aptos" w:hAnsi="Aptos" w:cs="Aptos"/>
-          <w:lang w:val="pt-BR"/>
-        </w:rPr>
-      </w:pPr>
-      <w:r>
-        <w:rPr>
-          <w:rFonts w:ascii="Aptos" w:eastAsia="Aptos" w:hAnsi="Aptos" w:cs="Aptos"/>
-          <w:lang w:val="pt-BR"/>
-        </w:rPr>
-        <w:t>&lt;</w:t>
-      </w:r>
-      <w:proofErr w:type="spellStart"/>
-      <w:r>
-        <w:rPr>
-          <w:rFonts w:ascii="Aptos" w:eastAsia="Aptos" w:hAnsi="Aptos" w:cs="Aptos"/>
-          <w:lang w:val="pt-BR"/>
-        </w:rPr>
-        <w:t>tipo_ret</w:t>
-      </w:r>
-      <w:proofErr w:type="spellEnd"/>
-      <w:proofErr w:type="gramStart"/>
-      <w:r>
-        <w:rPr>
-          <w:rFonts w:ascii="Aptos" w:eastAsia="Aptos" w:hAnsi="Aptos" w:cs="Aptos"/>
-          <w:lang w:val="pt-BR"/>
-        </w:rPr>
-        <w:t>&gt; :</w:t>
-      </w:r>
-      <w:proofErr w:type="gramEnd"/>
-      <w:r>
-        <w:rPr>
-          <w:rFonts w:ascii="Aptos" w:eastAsia="Aptos" w:hAnsi="Aptos" w:cs="Aptos"/>
-          <w:lang w:val="pt-BR"/>
-        </w:rPr>
-        <w:t>:= "int" | "float" | "char" | "bool"</w:t>
-      </w:r>
-    </w:p>
-    <w:p>
-      <w:pPr>
-        <w:spacing w:before="240" w:after="240"/>
-        <w:rPr>
-          <w:rFonts w:ascii="Aptos" w:eastAsia="Aptos" w:hAnsi="Aptos" w:cs="Aptos"/>
-          <w:lang w:val="pt-BR"/>
-        </w:rPr>
-      </w:pPr>
-      <w:r>
-        <w:rPr>
-          <w:rFonts w:ascii="Aptos" w:eastAsia="Aptos" w:hAnsi="Aptos" w:cs="Aptos"/>
-          <w:lang w:val="pt-BR"/>
-        </w:rPr>
-        <w:t>&lt;tipo</w:t>
-      </w:r>
-      <w:proofErr w:type="gramStart"/>
-      <w:r>
-        <w:rPr>
-          <w:rFonts w:ascii="Aptos" w:eastAsia="Aptos" w:hAnsi="Aptos" w:cs="Aptos"/>
-          <w:lang w:val="pt-BR"/>
-        </w:rPr>
-        <w:t>&gt; :</w:t>
-      </w:r>
-      <w:proofErr w:type="gramEnd"/>
-      <w:r>
-        <w:rPr>
-          <w:rFonts w:ascii="Aptos" w:eastAsia="Aptos" w:hAnsi="Aptos" w:cs="Aptos"/>
-          <w:lang w:val="pt-BR"/>
-        </w:rPr>
-        <w:t>:= "int"</w:t>
+        <w:t>&lt;param_formales_opt&gt; ::= /* vacío */</w:t>
+      </w:r>
+    </w:p>
+    <w:p>
+      <w:pPr>
+        <w:spacing w:before="240" w:after="240"/>
+        <w:rPr>
+          <w:rFonts w:ascii="Aptos" w:eastAsia="Aptos" w:hAnsi="Aptos" w:cs="Aptos"/>
+          <w:lang w:val="pt-BR"/>
+        </w:rPr>
+      </w:pPr>
+      <w:r>
+        <w:rPr>
+          <w:rFonts w:ascii="Aptos" w:eastAsia="Aptos" w:hAnsi="Aptos" w:cs="Aptos"/>
+          <w:lang w:val="pt-BR"/>
+        </w:rPr>
+        <w:t xml:space="preserve">                       | &lt;lista_params&gt;</w:t>
+      </w:r>
+    </w:p>
+    <w:p>
+      <w:pPr>
+        <w:spacing w:before="240" w:after="240"/>
+        <w:rPr>
+          <w:rFonts w:ascii="Aptos" w:eastAsia="Aptos" w:hAnsi="Aptos" w:cs="Aptos"/>
+          <w:lang w:val="pt-BR"/>
+        </w:rPr>
+      </w:pPr>
+      <w:r>
+        <w:rPr>
+          <w:rFonts w:ascii="Aptos" w:eastAsia="Aptos" w:hAnsi="Aptos" w:cs="Aptos"/>
+          <w:lang w:val="pt-BR"/>
+        </w:rPr>
+        <w:t>&lt;lista_params&gt; ::= &lt;param&gt; ("," &lt;param&gt;)*</w:t>
+      </w:r>
+    </w:p>
+    <w:p>
+      <w:pPr>
+        <w:spacing w:before="240" w:after="240"/>
+        <w:rPr>
+          <w:rFonts w:ascii="Aptos" w:eastAsia="Aptos" w:hAnsi="Aptos" w:cs="Aptos"/>
+          <w:lang w:val="pt-BR"/>
+        </w:rPr>
+      </w:pPr>
+      <w:r>
+        <w:rPr>
+          <w:rFonts w:ascii="Aptos" w:eastAsia="Aptos" w:hAnsi="Aptos" w:cs="Aptos"/>
+          <w:lang w:val="pt-BR"/>
+        </w:rPr>
+        <w:t>&lt;param&gt; ::= &lt;id&gt; ":" &lt;tipo&gt;</w:t>
+      </w:r>
+    </w:p>
+    <w:p>
+      <w:pPr>
+        <w:spacing w:before="240" w:after="240"/>
+        <w:rPr>
+          <w:rFonts w:ascii="Aptos" w:eastAsia="Aptos" w:hAnsi="Aptos" w:cs="Aptos"/>
+          <w:lang w:val="pt-BR"/>
+        </w:rPr>
+      </w:pPr>
+      <w:r>
+        <w:rPr>
+          <w:rFonts w:ascii="Aptos" w:eastAsia="Aptos" w:hAnsi="Aptos" w:cs="Aptos"/>
+          <w:lang w:val="pt-BR"/>
+        </w:rPr>
+        <w:t>&lt;tipo_ret&gt; ::= "int" | "float" | "char" | "bool"</w:t>
+      </w:r>
+    </w:p>
+    <w:p>
+      <w:pPr>
+        <w:spacing w:before="240" w:after="240"/>
+        <w:rPr>
+          <w:rFonts w:ascii="Aptos" w:eastAsia="Aptos" w:hAnsi="Aptos" w:cs="Aptos"/>
+          <w:lang w:val="pt-BR"/>
+        </w:rPr>
+      </w:pPr>
+      <w:r>
+        <w:rPr>
+          <w:rFonts w:ascii="Aptos" w:eastAsia="Aptos" w:hAnsi="Aptos" w:cs="Aptos"/>
+          <w:lang w:val="pt-BR"/>
+        </w:rPr>
+        <w:t>&lt;tipo&gt; ::= "int"</w:t>
       </w:r>
     </w:p>
     <w:p>
@@ -1736,185 +1480,55 @@
           <w:rFonts w:ascii="Aptos" w:eastAsia="Aptos" w:hAnsi="Aptos" w:cs="Aptos"/>
           <w:lang w:val="pt-BR"/>
         </w:rPr>
-        <w:t xml:space="preserve">         | &lt;</w:t>
-      </w:r>
-      <w:proofErr w:type="spellStart"/>
-      <w:r>
-        <w:rPr>
-          <w:rFonts w:ascii="Aptos" w:eastAsia="Aptos" w:hAnsi="Aptos" w:cs="Aptos"/>
-          <w:lang w:val="pt-BR"/>
-        </w:rPr>
-        <w:t>tipo_arreglo</w:t>
-      </w:r>
-      <w:proofErr w:type="spellEnd"/>
-      <w:r>
-        <w:rPr>
-          <w:rFonts w:ascii="Aptos" w:eastAsia="Aptos" w:hAnsi="Aptos" w:cs="Aptos"/>
-          <w:lang w:val="pt-BR"/>
-        </w:rPr>
-        <w:t>&gt;</w:t>
-      </w:r>
-    </w:p>
-    <w:p>
-      <w:pPr>
-        <w:spacing w:before="240" w:after="240"/>
-        <w:rPr>
-          <w:rFonts w:ascii="Aptos" w:eastAsia="Aptos" w:hAnsi="Aptos" w:cs="Aptos"/>
-          <w:lang w:val="pt-BR"/>
-        </w:rPr>
-      </w:pPr>
-      <w:r>
-        <w:rPr>
-          <w:rFonts w:ascii="Aptos" w:eastAsia="Aptos" w:hAnsi="Aptos" w:cs="Aptos"/>
-          <w:lang w:val="pt-BR"/>
-        </w:rPr>
-        <w:t>&lt;</w:t>
-      </w:r>
-      <w:proofErr w:type="spellStart"/>
-      <w:r>
-        <w:rPr>
-          <w:rFonts w:ascii="Aptos" w:eastAsia="Aptos" w:hAnsi="Aptos" w:cs="Aptos"/>
-          <w:lang w:val="pt-BR"/>
-        </w:rPr>
-        <w:t>tipo_arreglo</w:t>
-      </w:r>
-      <w:proofErr w:type="spellEnd"/>
-      <w:proofErr w:type="gramStart"/>
-      <w:r>
-        <w:rPr>
-          <w:rFonts w:ascii="Aptos" w:eastAsia="Aptos" w:hAnsi="Aptos" w:cs="Aptos"/>
-          <w:lang w:val="pt-BR"/>
-        </w:rPr>
-        <w:t>&gt; :</w:t>
-      </w:r>
-      <w:proofErr w:type="gramEnd"/>
-      <w:r>
-        <w:rPr>
-          <w:rFonts w:ascii="Aptos" w:eastAsia="Aptos" w:hAnsi="Aptos" w:cs="Aptos"/>
-          <w:lang w:val="pt-BR"/>
-        </w:rPr>
-        <w:t>:= "int" "[" &lt;</w:t>
-      </w:r>
-      <w:proofErr w:type="spellStart"/>
-      <w:r>
-        <w:rPr>
-          <w:rFonts w:ascii="Aptos" w:eastAsia="Aptos" w:hAnsi="Aptos" w:cs="Aptos"/>
-          <w:lang w:val="pt-BR"/>
-        </w:rPr>
-        <w:t>tam_arreglo</w:t>
-      </w:r>
-      <w:proofErr w:type="spellEnd"/>
-      <w:r>
-        <w:rPr>
-          <w:rFonts w:ascii="Aptos" w:eastAsia="Aptos" w:hAnsi="Aptos" w:cs="Aptos"/>
-          <w:lang w:val="pt-BR"/>
-        </w:rPr>
-        <w:t>&gt; "]"</w:t>
-      </w:r>
-    </w:p>
-    <w:p>
-      <w:pPr>
-        <w:spacing w:before="240" w:after="240"/>
-        <w:rPr>
-          <w:rFonts w:ascii="Aptos" w:eastAsia="Aptos" w:hAnsi="Aptos" w:cs="Aptos"/>
-          <w:lang w:val="pt-BR"/>
-        </w:rPr>
-      </w:pPr>
-      <w:r>
-        <w:rPr>
-          <w:rFonts w:ascii="Aptos" w:eastAsia="Aptos" w:hAnsi="Aptos" w:cs="Aptos"/>
-          <w:lang w:val="pt-BR"/>
-        </w:rPr>
-        <w:t xml:space="preserve">                 | "char" "[" &lt;</w:t>
-      </w:r>
-      <w:proofErr w:type="spellStart"/>
-      <w:r>
-        <w:rPr>
-          <w:rFonts w:ascii="Aptos" w:eastAsia="Aptos" w:hAnsi="Aptos" w:cs="Aptos"/>
-          <w:lang w:val="pt-BR"/>
-        </w:rPr>
-        <w:t>tam_arreglo</w:t>
-      </w:r>
-      <w:proofErr w:type="spellEnd"/>
-      <w:r>
-        <w:rPr>
-          <w:rFonts w:ascii="Aptos" w:eastAsia="Aptos" w:hAnsi="Aptos" w:cs="Aptos"/>
-          <w:lang w:val="pt-BR"/>
-        </w:rPr>
-        <w:t>&gt; "]"</w:t>
-      </w:r>
-    </w:p>
-    <w:p>
-      <w:pPr>
-        <w:spacing w:before="240" w:after="240"/>
-        <w:rPr>
-          <w:rFonts w:ascii="Aptos" w:eastAsia="Aptos" w:hAnsi="Aptos" w:cs="Aptos"/>
-          <w:lang w:val="pt-BR"/>
-        </w:rPr>
-      </w:pPr>
-      <w:r>
-        <w:rPr>
-          <w:rFonts w:ascii="Aptos" w:eastAsia="Aptos" w:hAnsi="Aptos" w:cs="Aptos"/>
-          <w:lang w:val="pt-BR"/>
-        </w:rPr>
-        <w:t>&lt;</w:t>
-      </w:r>
-      <w:proofErr w:type="spellStart"/>
-      <w:r>
-        <w:rPr>
-          <w:rFonts w:ascii="Aptos" w:eastAsia="Aptos" w:hAnsi="Aptos" w:cs="Aptos"/>
-          <w:lang w:val="pt-BR"/>
-        </w:rPr>
-        <w:t>tam_arreglo</w:t>
-      </w:r>
-      <w:proofErr w:type="spellEnd"/>
-      <w:proofErr w:type="gramStart"/>
-      <w:r>
-        <w:rPr>
-          <w:rFonts w:ascii="Aptos" w:eastAsia="Aptos" w:hAnsi="Aptos" w:cs="Aptos"/>
-          <w:lang w:val="pt-BR"/>
-        </w:rPr>
-        <w:t>&gt; :</w:t>
-      </w:r>
-      <w:proofErr w:type="gramEnd"/>
-      <w:r>
-        <w:rPr>
-          <w:rFonts w:ascii="Aptos" w:eastAsia="Aptos" w:hAnsi="Aptos" w:cs="Aptos"/>
-          <w:lang w:val="pt-BR"/>
-        </w:rPr>
-        <w:t>:= &lt;</w:t>
-      </w:r>
-      <w:proofErr w:type="spellStart"/>
-      <w:r>
-        <w:rPr>
-          <w:rFonts w:ascii="Aptos" w:eastAsia="Aptos" w:hAnsi="Aptos" w:cs="Aptos"/>
-          <w:lang w:val="pt-BR"/>
-        </w:rPr>
-        <w:t>lit_entero</w:t>
-      </w:r>
-      <w:proofErr w:type="spellEnd"/>
-      <w:r>
-        <w:rPr>
-          <w:rFonts w:ascii="Aptos" w:eastAsia="Aptos" w:hAnsi="Aptos" w:cs="Aptos"/>
-          <w:lang w:val="pt-BR"/>
-        </w:rPr>
-        <w:t xml:space="preserve">&gt;   /* </w:t>
-      </w:r>
-      <w:proofErr w:type="spellStart"/>
-      <w:r>
-        <w:rPr>
-          <w:rFonts w:ascii="Aptos" w:eastAsia="Aptos" w:hAnsi="Aptos" w:cs="Aptos"/>
-          <w:lang w:val="pt-BR"/>
-        </w:rPr>
-        <w:t>tamaño</w:t>
-      </w:r>
-      <w:proofErr w:type="spellEnd"/>
-      <w:r>
-        <w:rPr>
-          <w:rFonts w:ascii="Aptos" w:eastAsia="Aptos" w:hAnsi="Aptos" w:cs="Aptos"/>
-          <w:lang w:val="pt-BR"/>
-        </w:rPr>
-        <w:t xml:space="preserve"> estático, positivo */</w:t>
+        <w:t xml:space="preserve">         | &lt;tipo_arreglo&gt;</w:t>
+      </w:r>
+    </w:p>
+    <w:p>
+      <w:pPr>
+        <w:spacing w:before="240" w:after="240"/>
+        <w:rPr>
+          <w:rFonts w:ascii="Aptos" w:eastAsia="Aptos" w:hAnsi="Aptos" w:cs="Aptos"/>
+          <w:lang w:val="pt-BR"/>
+        </w:rPr>
+      </w:pPr>
+      <w:r>
+        <w:rPr>
+          <w:rFonts w:ascii="Aptos" w:eastAsia="Aptos" w:hAnsi="Aptos" w:cs="Aptos"/>
+          <w:lang w:val="pt-BR"/>
+        </w:rPr>
+        <w:t>&lt;tipo_arreglo&gt; ::= "int" "[" &lt;tam_arreglo&gt; "]"</w:t>
+      </w:r>
+    </w:p>
+    <w:p>
+      <w:pPr>
+        <w:spacing w:before="240" w:after="240"/>
+        <w:rPr>
+          <w:rFonts w:ascii="Aptos" w:eastAsia="Aptos" w:hAnsi="Aptos" w:cs="Aptos"/>
+          <w:lang w:val="pt-BR"/>
+        </w:rPr>
+      </w:pPr>
+      <w:r>
+        <w:rPr>
+          <w:rFonts w:ascii="Aptos" w:eastAsia="Aptos" w:hAnsi="Aptos" w:cs="Aptos"/>
+          <w:lang w:val="pt-BR"/>
+        </w:rPr>
+        <w:t xml:space="preserve">                 | "char" "[" &lt;tam_arreglo&gt; "]"</w:t>
+      </w:r>
+    </w:p>
+    <w:p>
+      <w:pPr>
+        <w:spacing w:before="240" w:after="240"/>
+        <w:rPr>
+          <w:rFonts w:ascii="Aptos" w:eastAsia="Aptos" w:hAnsi="Aptos" w:cs="Aptos"/>
+          <w:lang w:val="pt-BR"/>
+        </w:rPr>
+      </w:pPr>
+      <w:r>
+        <w:rPr>
+          <w:rFonts w:ascii="Aptos" w:eastAsia="Aptos" w:hAnsi="Aptos" w:cs="Aptos"/>
+          <w:lang w:val="pt-BR"/>
+        </w:rPr>
+        <w:t>&lt;tam_arreglo&gt; ::= &lt;lit_entero&gt;   /* tamaño estático, positivo */</w:t>
       </w:r>
     </w:p>
     <w:p>
@@ -1983,610 +1597,231 @@
           <w:rFonts w:ascii="Aptos" w:eastAsia="Aptos" w:hAnsi="Aptos" w:cs="Aptos"/>
           <w:lang w:val="pt-BR"/>
         </w:rPr>
-        <w:t>&lt;bloque</w:t>
-      </w:r>
-      <w:proofErr w:type="gramStart"/>
-      <w:r>
-        <w:rPr>
-          <w:rFonts w:ascii="Aptos" w:eastAsia="Aptos" w:hAnsi="Aptos" w:cs="Aptos"/>
-          <w:lang w:val="pt-BR"/>
-        </w:rPr>
-        <w:t>&gt; :</w:t>
-      </w:r>
-      <w:proofErr w:type="gramEnd"/>
-      <w:r>
-        <w:rPr>
-          <w:rFonts w:ascii="Aptos" w:eastAsia="Aptos" w:hAnsi="Aptos" w:cs="Aptos"/>
-          <w:lang w:val="pt-BR"/>
-        </w:rPr>
-        <w:t>:= "¿" &lt;sentencia&gt;* "?"</w:t>
-      </w:r>
-    </w:p>
-    <w:p>
-      <w:pPr>
-        <w:spacing w:before="240" w:after="240"/>
-        <w:rPr>
-          <w:rFonts w:ascii="Aptos" w:eastAsia="Aptos" w:hAnsi="Aptos" w:cs="Aptos"/>
-          <w:lang w:val="pt-BR"/>
-        </w:rPr>
-      </w:pPr>
-      <w:r>
-        <w:rPr>
-          <w:rFonts w:ascii="Aptos" w:eastAsia="Aptos" w:hAnsi="Aptos" w:cs="Aptos"/>
-          <w:lang w:val="pt-BR"/>
-        </w:rPr>
-        <w:t xml:space="preserve">           | &lt;sentencia&gt;        /* bloque </w:t>
-      </w:r>
-      <w:proofErr w:type="spellStart"/>
-      <w:r>
-        <w:rPr>
-          <w:rFonts w:ascii="Aptos" w:eastAsia="Aptos" w:hAnsi="Aptos" w:cs="Aptos"/>
-          <w:lang w:val="pt-BR"/>
-        </w:rPr>
-        <w:t>reducido</w:t>
-      </w:r>
-      <w:proofErr w:type="spellEnd"/>
-      <w:r>
-        <w:rPr>
-          <w:rFonts w:ascii="Aptos" w:eastAsia="Aptos" w:hAnsi="Aptos" w:cs="Aptos"/>
-          <w:lang w:val="pt-BR"/>
-        </w:rPr>
-        <w:t>: una sola sentencia */</w:t>
-      </w:r>
-    </w:p>
-    <w:p>
-      <w:pPr>
-        <w:spacing w:before="240" w:after="240"/>
-        <w:rPr>
-          <w:rFonts w:ascii="Aptos" w:eastAsia="Aptos" w:hAnsi="Aptos" w:cs="Aptos"/>
-          <w:lang w:val="pt-BR"/>
-        </w:rPr>
-      </w:pPr>
-      <w:r>
-        <w:rPr>
-          <w:rFonts w:ascii="Aptos" w:eastAsia="Aptos" w:hAnsi="Aptos" w:cs="Aptos"/>
-          <w:lang w:val="pt-BR"/>
-        </w:rPr>
-        <w:t>&lt;sentencia</w:t>
-      </w:r>
-      <w:proofErr w:type="gramStart"/>
-      <w:r>
-        <w:rPr>
-          <w:rFonts w:ascii="Aptos" w:eastAsia="Aptos" w:hAnsi="Aptos" w:cs="Aptos"/>
-          <w:lang w:val="pt-BR"/>
-        </w:rPr>
-        <w:t>&gt; :</w:t>
-      </w:r>
-      <w:proofErr w:type="gramEnd"/>
-      <w:r>
-        <w:rPr>
-          <w:rFonts w:ascii="Aptos" w:eastAsia="Aptos" w:hAnsi="Aptos" w:cs="Aptos"/>
-          <w:lang w:val="pt-BR"/>
-        </w:rPr>
-        <w:t>:= &lt;</w:t>
-      </w:r>
-      <w:proofErr w:type="spellStart"/>
-      <w:r>
-        <w:rPr>
-          <w:rFonts w:ascii="Aptos" w:eastAsia="Aptos" w:hAnsi="Aptos" w:cs="Aptos"/>
-          <w:lang w:val="pt-BR"/>
-        </w:rPr>
-        <w:t>sent_decl_local</w:t>
-      </w:r>
-      <w:proofErr w:type="spellEnd"/>
-      <w:r>
-        <w:rPr>
-          <w:rFonts w:ascii="Aptos" w:eastAsia="Aptos" w:hAnsi="Aptos" w:cs="Aptos"/>
-          <w:lang w:val="pt-BR"/>
-        </w:rPr>
-        <w:t>&gt;</w:t>
-      </w:r>
-    </w:p>
-    <w:p>
-      <w:pPr>
-        <w:spacing w:before="240" w:after="240"/>
-        <w:rPr>
-          <w:rFonts w:ascii="Aptos" w:eastAsia="Aptos" w:hAnsi="Aptos" w:cs="Aptos"/>
-          <w:lang w:val="pt-BR"/>
-        </w:rPr>
-      </w:pPr>
-      <w:r>
-        <w:rPr>
-          <w:rFonts w:ascii="Aptos" w:eastAsia="Aptos" w:hAnsi="Aptos" w:cs="Aptos"/>
-          <w:lang w:val="pt-BR"/>
-        </w:rPr>
-        <w:t xml:space="preserve">              | &lt;</w:t>
-      </w:r>
-      <w:proofErr w:type="spellStart"/>
-      <w:r>
-        <w:rPr>
-          <w:rFonts w:ascii="Aptos" w:eastAsia="Aptos" w:hAnsi="Aptos" w:cs="Aptos"/>
-          <w:lang w:val="pt-BR"/>
-        </w:rPr>
-        <w:t>sent_asig_o_expr</w:t>
-      </w:r>
-      <w:proofErr w:type="spellEnd"/>
-      <w:r>
-        <w:rPr>
-          <w:rFonts w:ascii="Aptos" w:eastAsia="Aptos" w:hAnsi="Aptos" w:cs="Aptos"/>
-          <w:lang w:val="pt-BR"/>
-        </w:rPr>
-        <w:t>&gt;</w:t>
-      </w:r>
-    </w:p>
-    <w:p>
-      <w:pPr>
-        <w:spacing w:before="240" w:after="240"/>
-        <w:rPr>
-          <w:rFonts w:ascii="Aptos" w:eastAsia="Aptos" w:hAnsi="Aptos" w:cs="Aptos"/>
-          <w:lang w:val="pt-BR"/>
-        </w:rPr>
-      </w:pPr>
-      <w:r>
-        <w:rPr>
-          <w:rFonts w:ascii="Aptos" w:eastAsia="Aptos" w:hAnsi="Aptos" w:cs="Aptos"/>
-          <w:lang w:val="pt-BR"/>
-        </w:rPr>
-        <w:t xml:space="preserve">              | &lt;</w:t>
-      </w:r>
-      <w:proofErr w:type="spellStart"/>
-      <w:r>
-        <w:rPr>
-          <w:rFonts w:ascii="Aptos" w:eastAsia="Aptos" w:hAnsi="Aptos" w:cs="Aptos"/>
-          <w:lang w:val="pt-BR"/>
-        </w:rPr>
-        <w:t>sent_decide</w:t>
-      </w:r>
-      <w:proofErr w:type="spellEnd"/>
-      <w:r>
-        <w:rPr>
-          <w:rFonts w:ascii="Aptos" w:eastAsia="Aptos" w:hAnsi="Aptos" w:cs="Aptos"/>
-          <w:lang w:val="pt-BR"/>
-        </w:rPr>
-        <w:t>&gt;</w:t>
-      </w:r>
-    </w:p>
-    <w:p>
-      <w:pPr>
-        <w:spacing w:before="240" w:after="240"/>
-        <w:rPr>
-          <w:rFonts w:ascii="Aptos" w:eastAsia="Aptos" w:hAnsi="Aptos" w:cs="Aptos"/>
-          <w:lang w:val="pt-BR"/>
-        </w:rPr>
-      </w:pPr>
-      <w:r>
-        <w:rPr>
-          <w:rFonts w:ascii="Aptos" w:eastAsia="Aptos" w:hAnsi="Aptos" w:cs="Aptos"/>
-          <w:lang w:val="pt-BR"/>
-        </w:rPr>
-        <w:t xml:space="preserve">              | &lt;</w:t>
-      </w:r>
-      <w:proofErr w:type="spellStart"/>
-      <w:r>
-        <w:rPr>
-          <w:rFonts w:ascii="Aptos" w:eastAsia="Aptos" w:hAnsi="Aptos" w:cs="Aptos"/>
-          <w:lang w:val="pt-BR"/>
-        </w:rPr>
-        <w:t>sent_loop</w:t>
-      </w:r>
-      <w:proofErr w:type="spellEnd"/>
-      <w:r>
-        <w:rPr>
-          <w:rFonts w:ascii="Aptos" w:eastAsia="Aptos" w:hAnsi="Aptos" w:cs="Aptos"/>
-          <w:lang w:val="pt-BR"/>
-        </w:rPr>
-        <w:t>&gt;</w:t>
-      </w:r>
-    </w:p>
-    <w:p>
-      <w:pPr>
-        <w:spacing w:before="240" w:after="240"/>
-        <w:rPr>
-          <w:rFonts w:ascii="Aptos" w:eastAsia="Aptos" w:hAnsi="Aptos" w:cs="Aptos"/>
-          <w:lang w:val="pt-BR"/>
-        </w:rPr>
-      </w:pPr>
-      <w:r>
-        <w:rPr>
-          <w:rFonts w:ascii="Aptos" w:eastAsia="Aptos" w:hAnsi="Aptos" w:cs="Aptos"/>
-          <w:lang w:val="pt-BR"/>
-        </w:rPr>
-        <w:t xml:space="preserve">              | &lt;</w:t>
-      </w:r>
-      <w:proofErr w:type="spellStart"/>
-      <w:r>
-        <w:rPr>
-          <w:rFonts w:ascii="Aptos" w:eastAsia="Aptos" w:hAnsi="Aptos" w:cs="Aptos"/>
-          <w:lang w:val="pt-BR"/>
-        </w:rPr>
-        <w:t>sent_for</w:t>
-      </w:r>
-      <w:proofErr w:type="spellEnd"/>
-      <w:r>
-        <w:rPr>
-          <w:rFonts w:ascii="Aptos" w:eastAsia="Aptos" w:hAnsi="Aptos" w:cs="Aptos"/>
-          <w:lang w:val="pt-BR"/>
-        </w:rPr>
-        <w:t>&gt;</w:t>
-      </w:r>
-    </w:p>
-    <w:p>
-      <w:pPr>
-        <w:spacing w:before="240" w:after="240"/>
-        <w:rPr>
-          <w:rFonts w:ascii="Aptos" w:eastAsia="Aptos" w:hAnsi="Aptos" w:cs="Aptos"/>
-          <w:lang w:val="pt-BR"/>
-        </w:rPr>
-      </w:pPr>
-      <w:r>
-        <w:rPr>
-          <w:rFonts w:ascii="Aptos" w:eastAsia="Aptos" w:hAnsi="Aptos" w:cs="Aptos"/>
-          <w:lang w:val="pt-BR"/>
-        </w:rPr>
-        <w:t xml:space="preserve">              | &lt;</w:t>
-      </w:r>
-      <w:proofErr w:type="spellStart"/>
-      <w:r>
-        <w:rPr>
-          <w:rFonts w:ascii="Aptos" w:eastAsia="Aptos" w:hAnsi="Aptos" w:cs="Aptos"/>
-          <w:lang w:val="pt-BR"/>
-        </w:rPr>
-        <w:t>sent_return</w:t>
-      </w:r>
-      <w:proofErr w:type="spellEnd"/>
-      <w:r>
-        <w:rPr>
-          <w:rFonts w:ascii="Aptos" w:eastAsia="Aptos" w:hAnsi="Aptos" w:cs="Aptos"/>
-          <w:lang w:val="pt-BR"/>
-        </w:rPr>
-        <w:t>&gt;</w:t>
-      </w:r>
-    </w:p>
-    <w:p>
-      <w:pPr>
-        <w:spacing w:before="240" w:after="240"/>
-        <w:rPr>
-          <w:rFonts w:ascii="Aptos" w:eastAsia="Aptos" w:hAnsi="Aptos" w:cs="Aptos"/>
-          <w:lang w:val="pt-BR"/>
-        </w:rPr>
-      </w:pPr>
-      <w:r>
-        <w:rPr>
-          <w:rFonts w:ascii="Aptos" w:eastAsia="Aptos" w:hAnsi="Aptos" w:cs="Aptos"/>
-          <w:lang w:val="pt-BR"/>
-        </w:rPr>
-        <w:t xml:space="preserve">              | &lt;</w:t>
-      </w:r>
-      <w:proofErr w:type="spellStart"/>
-      <w:r>
-        <w:rPr>
-          <w:rFonts w:ascii="Aptos" w:eastAsia="Aptos" w:hAnsi="Aptos" w:cs="Aptos"/>
-          <w:lang w:val="pt-BR"/>
-        </w:rPr>
-        <w:t>sent_break</w:t>
-      </w:r>
-      <w:proofErr w:type="spellEnd"/>
-      <w:r>
-        <w:rPr>
-          <w:rFonts w:ascii="Aptos" w:eastAsia="Aptos" w:hAnsi="Aptos" w:cs="Aptos"/>
-          <w:lang w:val="pt-BR"/>
-        </w:rPr>
-        <w:t>&gt;</w:t>
-      </w:r>
-    </w:p>
-    <w:p>
-      <w:pPr>
-        <w:spacing w:before="240" w:after="240"/>
-        <w:rPr>
-          <w:rFonts w:ascii="Aptos" w:eastAsia="Aptos" w:hAnsi="Aptos" w:cs="Aptos"/>
-          <w:lang w:val="pt-BR"/>
-        </w:rPr>
-      </w:pPr>
-      <w:r>
-        <w:rPr>
-          <w:rFonts w:ascii="Aptos" w:eastAsia="Aptos" w:hAnsi="Aptos" w:cs="Aptos"/>
-          <w:lang w:val="pt-BR"/>
-        </w:rPr>
-        <w:t xml:space="preserve">              | &lt;</w:t>
-      </w:r>
-      <w:proofErr w:type="spellStart"/>
-      <w:r>
-        <w:rPr>
-          <w:rFonts w:ascii="Aptos" w:eastAsia="Aptos" w:hAnsi="Aptos" w:cs="Aptos"/>
-          <w:lang w:val="pt-BR"/>
-        </w:rPr>
-        <w:t>sent_io</w:t>
-      </w:r>
-      <w:proofErr w:type="spellEnd"/>
-      <w:r>
-        <w:rPr>
-          <w:rFonts w:ascii="Aptos" w:eastAsia="Aptos" w:hAnsi="Aptos" w:cs="Aptos"/>
-          <w:lang w:val="pt-BR"/>
-        </w:rPr>
-        <w:t>&gt;</w:t>
-      </w:r>
-    </w:p>
-    <w:p>
-      <w:pPr>
-        <w:spacing w:before="240" w:after="240"/>
-        <w:rPr>
-          <w:rFonts w:ascii="Aptos" w:eastAsia="Aptos" w:hAnsi="Aptos" w:cs="Aptos"/>
-          <w:lang w:val="pt-BR"/>
-        </w:rPr>
-      </w:pPr>
-      <w:r>
-        <w:rPr>
-          <w:rFonts w:ascii="Aptos" w:eastAsia="Aptos" w:hAnsi="Aptos" w:cs="Aptos"/>
-          <w:lang w:val="pt-BR"/>
-        </w:rPr>
-        <w:t xml:space="preserve">              | &lt;</w:t>
-      </w:r>
-      <w:proofErr w:type="spellStart"/>
-      <w:r>
-        <w:rPr>
-          <w:rFonts w:ascii="Aptos" w:eastAsia="Aptos" w:hAnsi="Aptos" w:cs="Aptos"/>
-          <w:lang w:val="pt-BR"/>
-        </w:rPr>
-        <w:t>comentario</w:t>
-      </w:r>
-      <w:proofErr w:type="spellEnd"/>
-      <w:r>
-        <w:rPr>
-          <w:rFonts w:ascii="Aptos" w:eastAsia="Aptos" w:hAnsi="Aptos" w:cs="Aptos"/>
-          <w:lang w:val="pt-BR"/>
-        </w:rPr>
-        <w:t xml:space="preserve">&gt;    /* </w:t>
-      </w:r>
-      <w:proofErr w:type="spellStart"/>
-      <w:r>
-        <w:rPr>
-          <w:rFonts w:ascii="Aptos" w:eastAsia="Aptos" w:hAnsi="Aptos" w:cs="Aptos"/>
-          <w:lang w:val="pt-BR"/>
-        </w:rPr>
-        <w:t>comentarios</w:t>
-      </w:r>
-      <w:proofErr w:type="spellEnd"/>
-      <w:r>
-        <w:rPr>
-          <w:rFonts w:ascii="Aptos" w:eastAsia="Aptos" w:hAnsi="Aptos" w:cs="Aptos"/>
-          <w:lang w:val="pt-BR"/>
-        </w:rPr>
-        <w:t xml:space="preserve"> como sentencia (se </w:t>
-      </w:r>
-      <w:proofErr w:type="spellStart"/>
-      <w:r>
-        <w:rPr>
-          <w:rFonts w:ascii="Aptos" w:eastAsia="Aptos" w:hAnsi="Aptos" w:cs="Aptos"/>
-          <w:lang w:val="pt-BR"/>
-        </w:rPr>
-        <w:t>ignoran</w:t>
-      </w:r>
-      <w:proofErr w:type="spellEnd"/>
-      <w:r>
-        <w:rPr>
-          <w:rFonts w:ascii="Aptos" w:eastAsia="Aptos" w:hAnsi="Aptos" w:cs="Aptos"/>
-          <w:lang w:val="pt-BR"/>
-        </w:rPr>
-        <w:t>) */</w:t>
-      </w:r>
-    </w:p>
-    <w:p>
-      <w:pPr>
-        <w:spacing w:before="240" w:after="240"/>
-        <w:rPr>
-          <w:rFonts w:ascii="Aptos" w:eastAsia="Aptos" w:hAnsi="Aptos" w:cs="Aptos"/>
-          <w:lang w:val="pt-BR"/>
-        </w:rPr>
-      </w:pPr>
-      <w:r>
-        <w:rPr>
-          <w:rFonts w:ascii="Aptos" w:eastAsia="Aptos" w:hAnsi="Aptos" w:cs="Aptos"/>
-          <w:lang w:val="pt-BR"/>
-        </w:rPr>
-        <w:t>&lt;</w:t>
-      </w:r>
-      <w:proofErr w:type="spellStart"/>
-      <w:r>
-        <w:rPr>
-          <w:rFonts w:ascii="Aptos" w:eastAsia="Aptos" w:hAnsi="Aptos" w:cs="Aptos"/>
-          <w:lang w:val="pt-BR"/>
-        </w:rPr>
-        <w:t>sent_decl_local</w:t>
-      </w:r>
-      <w:proofErr w:type="spellEnd"/>
-      <w:proofErr w:type="gramStart"/>
-      <w:r>
-        <w:rPr>
-          <w:rFonts w:ascii="Aptos" w:eastAsia="Aptos" w:hAnsi="Aptos" w:cs="Aptos"/>
-          <w:lang w:val="pt-BR"/>
-        </w:rPr>
-        <w:t>&gt; :</w:t>
-      </w:r>
-      <w:proofErr w:type="gramEnd"/>
-      <w:r>
-        <w:rPr>
-          <w:rFonts w:ascii="Aptos" w:eastAsia="Aptos" w:hAnsi="Aptos" w:cs="Aptos"/>
-          <w:lang w:val="pt-BR"/>
-        </w:rPr>
-        <w:t>:= "let" &lt;</w:t>
-      </w:r>
-      <w:proofErr w:type="spellStart"/>
-      <w:r>
-        <w:rPr>
-          <w:rFonts w:ascii="Aptos" w:eastAsia="Aptos" w:hAnsi="Aptos" w:cs="Aptos"/>
-          <w:lang w:val="pt-BR"/>
-        </w:rPr>
-        <w:t>decl_var</w:t>
-      </w:r>
-      <w:proofErr w:type="spellEnd"/>
-      <w:r>
-        <w:rPr>
-          <w:rFonts w:ascii="Aptos" w:eastAsia="Aptos" w:hAnsi="Aptos" w:cs="Aptos"/>
-          <w:lang w:val="pt-BR"/>
-        </w:rPr>
-        <w:t>&gt; "$"</w:t>
-      </w:r>
-    </w:p>
-    <w:p>
-      <w:pPr>
-        <w:spacing w:before="240" w:after="240"/>
-        <w:rPr>
-          <w:rFonts w:ascii="Aptos" w:eastAsia="Aptos" w:hAnsi="Aptos" w:cs="Aptos"/>
-          <w:lang w:val="pt-BR"/>
-        </w:rPr>
-      </w:pPr>
-      <w:r>
-        <w:rPr>
-          <w:rFonts w:ascii="Aptos" w:eastAsia="Aptos" w:hAnsi="Aptos" w:cs="Aptos"/>
-          <w:lang w:val="pt-BR"/>
-        </w:rPr>
-        <w:t>&lt;</w:t>
-      </w:r>
-      <w:proofErr w:type="spellStart"/>
-      <w:r>
-        <w:rPr>
-          <w:rFonts w:ascii="Aptos" w:eastAsia="Aptos" w:hAnsi="Aptos" w:cs="Aptos"/>
-          <w:lang w:val="pt-BR"/>
-        </w:rPr>
-        <w:t>decl_var</w:t>
-      </w:r>
-      <w:proofErr w:type="spellEnd"/>
-      <w:proofErr w:type="gramStart"/>
-      <w:r>
-        <w:rPr>
-          <w:rFonts w:ascii="Aptos" w:eastAsia="Aptos" w:hAnsi="Aptos" w:cs="Aptos"/>
-          <w:lang w:val="pt-BR"/>
-        </w:rPr>
-        <w:t>&gt; :</w:t>
-      </w:r>
-      <w:proofErr w:type="gramEnd"/>
-      <w:r>
-        <w:rPr>
-          <w:rFonts w:ascii="Aptos" w:eastAsia="Aptos" w:hAnsi="Aptos" w:cs="Aptos"/>
-          <w:lang w:val="pt-BR"/>
-        </w:rPr>
-        <w:t>:= &lt;id&gt; ":" &lt;tipo&gt; &lt;</w:t>
-      </w:r>
-      <w:proofErr w:type="spellStart"/>
-      <w:r>
-        <w:rPr>
-          <w:rFonts w:ascii="Aptos" w:eastAsia="Aptos" w:hAnsi="Aptos" w:cs="Aptos"/>
-          <w:lang w:val="pt-BR"/>
-        </w:rPr>
-        <w:t>init_opt</w:t>
-      </w:r>
-      <w:proofErr w:type="spellEnd"/>
-      <w:r>
-        <w:rPr>
-          <w:rFonts w:ascii="Aptos" w:eastAsia="Aptos" w:hAnsi="Aptos" w:cs="Aptos"/>
-          <w:lang w:val="pt-BR"/>
-        </w:rPr>
-        <w:t>&gt;</w:t>
-      </w:r>
-    </w:p>
-    <w:p>
-      <w:pPr>
-        <w:spacing w:before="240" w:after="240"/>
-        <w:rPr>
-          <w:rFonts w:ascii="Aptos" w:eastAsia="Aptos" w:hAnsi="Aptos" w:cs="Aptos"/>
-          <w:lang w:val="pt-BR"/>
-        </w:rPr>
-      </w:pPr>
-      <w:r>
-        <w:rPr>
-          <w:rFonts w:ascii="Aptos" w:eastAsia="Aptos" w:hAnsi="Aptos" w:cs="Aptos"/>
-          <w:lang w:val="pt-BR"/>
-        </w:rPr>
-        <w:t xml:space="preserve">             | &lt;id&gt; ":" &lt;</w:t>
-      </w:r>
-      <w:proofErr w:type="spellStart"/>
-      <w:r>
-        <w:rPr>
-          <w:rFonts w:ascii="Aptos" w:eastAsia="Aptos" w:hAnsi="Aptos" w:cs="Aptos"/>
-          <w:lang w:val="pt-BR"/>
-        </w:rPr>
-        <w:t>tipo_arreglo</w:t>
-      </w:r>
-      <w:proofErr w:type="spellEnd"/>
-      <w:r>
-        <w:rPr>
-          <w:rFonts w:ascii="Aptos" w:eastAsia="Aptos" w:hAnsi="Aptos" w:cs="Aptos"/>
-          <w:lang w:val="pt-BR"/>
-        </w:rPr>
-        <w:t>&gt; &lt;</w:t>
-      </w:r>
-      <w:proofErr w:type="spellStart"/>
-      <w:r>
-        <w:rPr>
-          <w:rFonts w:ascii="Aptos" w:eastAsia="Aptos" w:hAnsi="Aptos" w:cs="Aptos"/>
-          <w:lang w:val="pt-BR"/>
-        </w:rPr>
-        <w:t>init_arr_opt</w:t>
-      </w:r>
-      <w:proofErr w:type="spellEnd"/>
-      <w:r>
-        <w:rPr>
-          <w:rFonts w:ascii="Aptos" w:eastAsia="Aptos" w:hAnsi="Aptos" w:cs="Aptos"/>
-          <w:lang w:val="pt-BR"/>
-        </w:rPr>
-        <w:t>&gt;</w:t>
-      </w:r>
-    </w:p>
-    <w:p>
-      <w:pPr>
-        <w:spacing w:before="240" w:after="240"/>
-        <w:rPr>
-          <w:rFonts w:ascii="Aptos" w:eastAsia="Aptos" w:hAnsi="Aptos" w:cs="Aptos"/>
-          <w:lang w:val="pt-BR"/>
-        </w:rPr>
-      </w:pPr>
-      <w:r>
-        <w:rPr>
-          <w:rFonts w:ascii="Aptos" w:eastAsia="Aptos" w:hAnsi="Aptos" w:cs="Aptos"/>
-          <w:lang w:val="pt-BR"/>
-        </w:rPr>
-        <w:t>&lt;</w:t>
-      </w:r>
-      <w:proofErr w:type="spellStart"/>
-      <w:r>
-        <w:rPr>
-          <w:rFonts w:ascii="Aptos" w:eastAsia="Aptos" w:hAnsi="Aptos" w:cs="Aptos"/>
-          <w:lang w:val="pt-BR"/>
-        </w:rPr>
-        <w:t>init_opt</w:t>
-      </w:r>
-      <w:proofErr w:type="spellEnd"/>
-      <w:proofErr w:type="gramStart"/>
-      <w:r>
-        <w:rPr>
-          <w:rFonts w:ascii="Aptos" w:eastAsia="Aptos" w:hAnsi="Aptos" w:cs="Aptos"/>
-          <w:lang w:val="pt-BR"/>
-        </w:rPr>
-        <w:t>&gt; :</w:t>
-      </w:r>
-      <w:proofErr w:type="gramEnd"/>
-      <w:r>
-        <w:rPr>
-          <w:rFonts w:ascii="Aptos" w:eastAsia="Aptos" w:hAnsi="Aptos" w:cs="Aptos"/>
-          <w:lang w:val="pt-BR"/>
-        </w:rPr>
-        <w:t xml:space="preserve">:= /* </w:t>
-      </w:r>
-      <w:proofErr w:type="spellStart"/>
-      <w:r>
-        <w:rPr>
-          <w:rFonts w:ascii="Aptos" w:eastAsia="Aptos" w:hAnsi="Aptos" w:cs="Aptos"/>
-          <w:lang w:val="pt-BR"/>
-        </w:rPr>
-        <w:t>vacío</w:t>
-      </w:r>
-      <w:proofErr w:type="spellEnd"/>
-      <w:r>
-        <w:rPr>
-          <w:rFonts w:ascii="Aptos" w:eastAsia="Aptos" w:hAnsi="Aptos" w:cs="Aptos"/>
-          <w:lang w:val="pt-BR"/>
-        </w:rPr>
-        <w:t xml:space="preserve"> */</w:t>
+        <w:t>&lt;bloque&gt; ::= "¿" &lt;sentencia&gt;* "?"</w:t>
+      </w:r>
+    </w:p>
+    <w:p>
+      <w:pPr>
+        <w:spacing w:before="240" w:after="240"/>
+        <w:rPr>
+          <w:rFonts w:ascii="Aptos" w:eastAsia="Aptos" w:hAnsi="Aptos" w:cs="Aptos"/>
+          <w:lang w:val="pt-BR"/>
+        </w:rPr>
+      </w:pPr>
+      <w:r>
+        <w:rPr>
+          <w:rFonts w:ascii="Aptos" w:eastAsia="Aptos" w:hAnsi="Aptos" w:cs="Aptos"/>
+          <w:lang w:val="pt-BR"/>
+        </w:rPr>
+        <w:t xml:space="preserve">           | &lt;sentencia&gt;        /* bloque reducido: una sola sentencia */</w:t>
+      </w:r>
+    </w:p>
+    <w:p>
+      <w:pPr>
+        <w:spacing w:before="240" w:after="240"/>
+        <w:rPr>
+          <w:rFonts w:ascii="Aptos" w:eastAsia="Aptos" w:hAnsi="Aptos" w:cs="Aptos"/>
+          <w:lang w:val="pt-BR"/>
+        </w:rPr>
+      </w:pPr>
+      <w:r>
+        <w:rPr>
+          <w:rFonts w:ascii="Aptos" w:eastAsia="Aptos" w:hAnsi="Aptos" w:cs="Aptos"/>
+          <w:lang w:val="pt-BR"/>
+        </w:rPr>
+        <w:t>&lt;sentencia&gt; ::= &lt;sent_decl_local&gt;</w:t>
+      </w:r>
+    </w:p>
+    <w:p>
+      <w:pPr>
+        <w:spacing w:before="240" w:after="240"/>
+        <w:rPr>
+          <w:rFonts w:ascii="Aptos" w:eastAsia="Aptos" w:hAnsi="Aptos" w:cs="Aptos"/>
+          <w:lang w:val="pt-BR"/>
+        </w:rPr>
+      </w:pPr>
+      <w:r>
+        <w:rPr>
+          <w:rFonts w:ascii="Aptos" w:eastAsia="Aptos" w:hAnsi="Aptos" w:cs="Aptos"/>
+          <w:lang w:val="pt-BR"/>
+        </w:rPr>
+        <w:t xml:space="preserve">              | &lt;sent_asig_o_expr&gt;</w:t>
+      </w:r>
+    </w:p>
+    <w:p>
+      <w:pPr>
+        <w:spacing w:before="240" w:after="240"/>
+        <w:rPr>
+          <w:rFonts w:ascii="Aptos" w:eastAsia="Aptos" w:hAnsi="Aptos" w:cs="Aptos"/>
+          <w:lang w:val="pt-BR"/>
+        </w:rPr>
+      </w:pPr>
+      <w:r>
+        <w:rPr>
+          <w:rFonts w:ascii="Aptos" w:eastAsia="Aptos" w:hAnsi="Aptos" w:cs="Aptos"/>
+          <w:lang w:val="pt-BR"/>
+        </w:rPr>
+        <w:t xml:space="preserve">              | &lt;sent_decide&gt;</w:t>
+      </w:r>
+    </w:p>
+    <w:p>
+      <w:pPr>
+        <w:spacing w:before="240" w:after="240"/>
+        <w:rPr>
+          <w:rFonts w:ascii="Aptos" w:eastAsia="Aptos" w:hAnsi="Aptos" w:cs="Aptos"/>
+          <w:lang w:val="pt-BR"/>
+        </w:rPr>
+      </w:pPr>
+      <w:r>
+        <w:rPr>
+          <w:rFonts w:ascii="Aptos" w:eastAsia="Aptos" w:hAnsi="Aptos" w:cs="Aptos"/>
+          <w:lang w:val="pt-BR"/>
+        </w:rPr>
+        <w:t xml:space="preserve">              | &lt;sent_loop&gt;</w:t>
+      </w:r>
+    </w:p>
+    <w:p>
+      <w:pPr>
+        <w:spacing w:before="240" w:after="240"/>
+        <w:rPr>
+          <w:rFonts w:ascii="Aptos" w:eastAsia="Aptos" w:hAnsi="Aptos" w:cs="Aptos"/>
+          <w:lang w:val="pt-BR"/>
+        </w:rPr>
+      </w:pPr>
+      <w:r>
+        <w:rPr>
+          <w:rFonts w:ascii="Aptos" w:eastAsia="Aptos" w:hAnsi="Aptos" w:cs="Aptos"/>
+          <w:lang w:val="pt-BR"/>
+        </w:rPr>
+        <w:t xml:space="preserve">              | &lt;sent_for&gt;</w:t>
+      </w:r>
+    </w:p>
+    <w:p>
+      <w:pPr>
+        <w:spacing w:before="240" w:after="240"/>
+        <w:rPr>
+          <w:rFonts w:ascii="Aptos" w:eastAsia="Aptos" w:hAnsi="Aptos" w:cs="Aptos"/>
+          <w:lang w:val="pt-BR"/>
+        </w:rPr>
+      </w:pPr>
+      <w:r>
+        <w:rPr>
+          <w:rFonts w:ascii="Aptos" w:eastAsia="Aptos" w:hAnsi="Aptos" w:cs="Aptos"/>
+          <w:lang w:val="pt-BR"/>
+        </w:rPr>
+        <w:t xml:space="preserve">              | &lt;sent_return&gt;</w:t>
+      </w:r>
+    </w:p>
+    <w:p>
+      <w:pPr>
+        <w:spacing w:before="240" w:after="240"/>
+        <w:rPr>
+          <w:rFonts w:ascii="Aptos" w:eastAsia="Aptos" w:hAnsi="Aptos" w:cs="Aptos"/>
+          <w:lang w:val="pt-BR"/>
+        </w:rPr>
+      </w:pPr>
+      <w:r>
+        <w:rPr>
+          <w:rFonts w:ascii="Aptos" w:eastAsia="Aptos" w:hAnsi="Aptos" w:cs="Aptos"/>
+          <w:lang w:val="pt-BR"/>
+        </w:rPr>
+        <w:t xml:space="preserve">              | &lt;sent_break&gt;</w:t>
+      </w:r>
+    </w:p>
+    <w:p>
+      <w:pPr>
+        <w:spacing w:before="240" w:after="240"/>
+        <w:rPr>
+          <w:rFonts w:ascii="Aptos" w:eastAsia="Aptos" w:hAnsi="Aptos" w:cs="Aptos"/>
+          <w:lang w:val="pt-BR"/>
+        </w:rPr>
+      </w:pPr>
+      <w:r>
+        <w:rPr>
+          <w:rFonts w:ascii="Aptos" w:eastAsia="Aptos" w:hAnsi="Aptos" w:cs="Aptos"/>
+          <w:lang w:val="pt-BR"/>
+        </w:rPr>
+        <w:t xml:space="preserve">              | &lt;sent_io&gt;</w:t>
+      </w:r>
+    </w:p>
+    <w:p>
+      <w:pPr>
+        <w:spacing w:before="240" w:after="240"/>
+        <w:rPr>
+          <w:rFonts w:ascii="Aptos" w:eastAsia="Aptos" w:hAnsi="Aptos" w:cs="Aptos"/>
+          <w:lang w:val="pt-BR"/>
+        </w:rPr>
+      </w:pPr>
+      <w:r>
+        <w:rPr>
+          <w:rFonts w:ascii="Aptos" w:eastAsia="Aptos" w:hAnsi="Aptos" w:cs="Aptos"/>
+          <w:lang w:val="pt-BR"/>
+        </w:rPr>
+        <w:t xml:space="preserve">              | &lt;comentario&gt;    /* comentarios como sentencia (se ignoran) */</w:t>
+      </w:r>
+    </w:p>
+    <w:p>
+      <w:pPr>
+        <w:spacing w:before="240" w:after="240"/>
+        <w:rPr>
+          <w:rFonts w:ascii="Aptos" w:eastAsia="Aptos" w:hAnsi="Aptos" w:cs="Aptos"/>
+          <w:lang w:val="pt-BR"/>
+        </w:rPr>
+      </w:pPr>
+      <w:r>
+        <w:rPr>
+          <w:rFonts w:ascii="Aptos" w:eastAsia="Aptos" w:hAnsi="Aptos" w:cs="Aptos"/>
+          <w:lang w:val="pt-BR"/>
+        </w:rPr>
+        <w:t>&lt;sent_decl_local&gt; ::= "let" &lt;decl_var&gt; "$"</w:t>
+      </w:r>
+    </w:p>
+    <w:p>
+      <w:pPr>
+        <w:spacing w:before="240" w:after="240"/>
+        <w:rPr>
+          <w:rFonts w:ascii="Aptos" w:eastAsia="Aptos" w:hAnsi="Aptos" w:cs="Aptos"/>
+          <w:lang w:val="pt-BR"/>
+        </w:rPr>
+      </w:pPr>
+      <w:r>
+        <w:rPr>
+          <w:rFonts w:ascii="Aptos" w:eastAsia="Aptos" w:hAnsi="Aptos" w:cs="Aptos"/>
+          <w:lang w:val="pt-BR"/>
+        </w:rPr>
+        <w:t>&lt;decl_var&gt; ::= &lt;id&gt; ":" &lt;tipo&gt; &lt;init_opt&gt;</w:t>
+      </w:r>
+    </w:p>
+    <w:p>
+      <w:pPr>
+        <w:spacing w:before="240" w:after="240"/>
+        <w:rPr>
+          <w:rFonts w:ascii="Aptos" w:eastAsia="Aptos" w:hAnsi="Aptos" w:cs="Aptos"/>
+          <w:lang w:val="pt-BR"/>
+        </w:rPr>
+      </w:pPr>
+      <w:r>
+        <w:rPr>
+          <w:rFonts w:ascii="Aptos" w:eastAsia="Aptos" w:hAnsi="Aptos" w:cs="Aptos"/>
+          <w:lang w:val="pt-BR"/>
+        </w:rPr>
+        <w:t xml:space="preserve">             | &lt;id&gt; ":" &lt;tipo_arreglo&gt; &lt;init_arr_opt&gt;</w:t>
+      </w:r>
+    </w:p>
+    <w:p>
+      <w:pPr>
+        <w:spacing w:before="240" w:after="240"/>
+        <w:rPr>
+          <w:rFonts w:ascii="Aptos" w:eastAsia="Aptos" w:hAnsi="Aptos" w:cs="Aptos"/>
+          <w:lang w:val="pt-BR"/>
+        </w:rPr>
+      </w:pPr>
+      <w:r>
+        <w:rPr>
+          <w:rFonts w:ascii="Aptos" w:eastAsia="Aptos" w:hAnsi="Aptos" w:cs="Aptos"/>
+          <w:lang w:val="pt-BR"/>
+        </w:rPr>
+        <w:t>&lt;init_opt&gt; ::= /* vacío */</w:t>
       </w:r>
     </w:p>
     <w:p>
@@ -2618,274 +1853,71 @@
           <w:rFonts w:ascii="Aptos" w:eastAsia="Aptos" w:hAnsi="Aptos" w:cs="Aptos"/>
           <w:lang w:val="pt-BR"/>
         </w:rPr>
-        <w:t>&lt;</w:t>
-      </w:r>
-      <w:proofErr w:type="spellStart"/>
-      <w:r>
-        <w:rPr>
-          <w:rFonts w:ascii="Aptos" w:eastAsia="Aptos" w:hAnsi="Aptos" w:cs="Aptos"/>
-          <w:lang w:val="pt-BR"/>
-        </w:rPr>
-        <w:t>init_arr_opt</w:t>
-      </w:r>
-      <w:proofErr w:type="spellEnd"/>
-      <w:proofErr w:type="gramStart"/>
-      <w:r>
-        <w:rPr>
-          <w:rFonts w:ascii="Aptos" w:eastAsia="Aptos" w:hAnsi="Aptos" w:cs="Aptos"/>
-          <w:lang w:val="pt-BR"/>
-        </w:rPr>
-        <w:t>&gt; :</w:t>
-      </w:r>
-      <w:proofErr w:type="gramEnd"/>
-      <w:r>
-        <w:rPr>
-          <w:rFonts w:ascii="Aptos" w:eastAsia="Aptos" w:hAnsi="Aptos" w:cs="Aptos"/>
-          <w:lang w:val="pt-BR"/>
-        </w:rPr>
-        <w:t xml:space="preserve">:= /* </w:t>
-      </w:r>
-      <w:proofErr w:type="spellStart"/>
-      <w:r>
-        <w:rPr>
-          <w:rFonts w:ascii="Aptos" w:eastAsia="Aptos" w:hAnsi="Aptos" w:cs="Aptos"/>
-          <w:lang w:val="pt-BR"/>
-        </w:rPr>
-        <w:t>vacío</w:t>
-      </w:r>
-      <w:proofErr w:type="spellEnd"/>
-      <w:r>
-        <w:rPr>
-          <w:rFonts w:ascii="Aptos" w:eastAsia="Aptos" w:hAnsi="Aptos" w:cs="Aptos"/>
-          <w:lang w:val="pt-BR"/>
-        </w:rPr>
-        <w:t xml:space="preserve"> */</w:t>
-      </w:r>
-    </w:p>
-    <w:p>
-      <w:pPr>
-        <w:spacing w:before="240" w:after="240"/>
-        <w:rPr>
-          <w:rFonts w:ascii="Aptos" w:eastAsia="Aptos" w:hAnsi="Aptos" w:cs="Aptos"/>
-          <w:lang w:val="pt-BR"/>
-        </w:rPr>
-      </w:pPr>
-      <w:r>
-        <w:rPr>
-          <w:rFonts w:ascii="Aptos" w:eastAsia="Aptos" w:hAnsi="Aptos" w:cs="Aptos"/>
-          <w:lang w:val="pt-BR"/>
-        </w:rPr>
-        <w:t xml:space="preserve">                 | "=" &lt;</w:t>
-      </w:r>
-      <w:proofErr w:type="spellStart"/>
-      <w:r>
-        <w:rPr>
-          <w:rFonts w:ascii="Aptos" w:eastAsia="Aptos" w:hAnsi="Aptos" w:cs="Aptos"/>
-          <w:lang w:val="pt-BR"/>
-        </w:rPr>
-        <w:t>lit_arreglo</w:t>
-      </w:r>
-      <w:proofErr w:type="spellEnd"/>
-      <w:r>
-        <w:rPr>
-          <w:rFonts w:ascii="Aptos" w:eastAsia="Aptos" w:hAnsi="Aptos" w:cs="Aptos"/>
-          <w:lang w:val="pt-BR"/>
-        </w:rPr>
-        <w:t xml:space="preserve">&gt;     /* </w:t>
-      </w:r>
-      <w:proofErr w:type="spellStart"/>
-      <w:r>
-        <w:rPr>
-          <w:rFonts w:ascii="Aptos" w:eastAsia="Aptos" w:hAnsi="Aptos" w:cs="Aptos"/>
-          <w:lang w:val="pt-BR"/>
-        </w:rPr>
-        <w:t>creación</w:t>
-      </w:r>
-      <w:proofErr w:type="spellEnd"/>
-      <w:r>
-        <w:rPr>
-          <w:rFonts w:ascii="Aptos" w:eastAsia="Aptos" w:hAnsi="Aptos" w:cs="Aptos"/>
-          <w:lang w:val="pt-BR"/>
-        </w:rPr>
-        <w:t xml:space="preserve"> </w:t>
-      </w:r>
-      <w:proofErr w:type="spellStart"/>
-      <w:r>
-        <w:rPr>
-          <w:rFonts w:ascii="Aptos" w:eastAsia="Aptos" w:hAnsi="Aptos" w:cs="Aptos"/>
-          <w:lang w:val="pt-BR"/>
-        </w:rPr>
-        <w:t>con</w:t>
-      </w:r>
-      <w:proofErr w:type="spellEnd"/>
-      <w:r>
-        <w:rPr>
-          <w:rFonts w:ascii="Aptos" w:eastAsia="Aptos" w:hAnsi="Aptos" w:cs="Aptos"/>
-          <w:lang w:val="pt-BR"/>
-        </w:rPr>
-        <w:t xml:space="preserve"> </w:t>
-      </w:r>
-      <w:proofErr w:type="spellStart"/>
-      <w:r>
-        <w:rPr>
-          <w:rFonts w:ascii="Aptos" w:eastAsia="Aptos" w:hAnsi="Aptos" w:cs="Aptos"/>
-          <w:lang w:val="pt-BR"/>
-        </w:rPr>
-        <w:t>asignación</w:t>
-      </w:r>
-      <w:proofErr w:type="spellEnd"/>
-      <w:r>
-        <w:rPr>
-          <w:rFonts w:ascii="Aptos" w:eastAsia="Aptos" w:hAnsi="Aptos" w:cs="Aptos"/>
-          <w:lang w:val="pt-BR"/>
-        </w:rPr>
-        <w:t xml:space="preserve"> */</w:t>
-      </w:r>
-    </w:p>
-    <w:p>
-      <w:pPr>
-        <w:spacing w:before="240" w:after="240"/>
-        <w:rPr>
-          <w:rFonts w:ascii="Aptos" w:eastAsia="Aptos" w:hAnsi="Aptos" w:cs="Aptos"/>
-          <w:lang w:val="pt-BR"/>
-        </w:rPr>
-      </w:pPr>
-      <w:r>
-        <w:rPr>
-          <w:rFonts w:ascii="Aptos" w:eastAsia="Aptos" w:hAnsi="Aptos" w:cs="Aptos"/>
-          <w:lang w:val="pt-BR"/>
-        </w:rPr>
-        <w:t>&lt;</w:t>
-      </w:r>
-      <w:proofErr w:type="spellStart"/>
-      <w:r>
-        <w:rPr>
-          <w:rFonts w:ascii="Aptos" w:eastAsia="Aptos" w:hAnsi="Aptos" w:cs="Aptos"/>
-          <w:lang w:val="pt-BR"/>
-        </w:rPr>
-        <w:t>asignacion</w:t>
-      </w:r>
-      <w:proofErr w:type="spellEnd"/>
-      <w:proofErr w:type="gramStart"/>
-      <w:r>
-        <w:rPr>
-          <w:rFonts w:ascii="Aptos" w:eastAsia="Aptos" w:hAnsi="Aptos" w:cs="Aptos"/>
-          <w:lang w:val="pt-BR"/>
-        </w:rPr>
-        <w:t>&gt; :</w:t>
-      </w:r>
-      <w:proofErr w:type="gramEnd"/>
-      <w:r>
-        <w:rPr>
-          <w:rFonts w:ascii="Aptos" w:eastAsia="Aptos" w:hAnsi="Aptos" w:cs="Aptos"/>
-          <w:lang w:val="pt-BR"/>
-        </w:rPr>
-        <w:t>:= &lt;</w:t>
-      </w:r>
-      <w:proofErr w:type="spellStart"/>
-      <w:r>
-        <w:rPr>
-          <w:rFonts w:ascii="Aptos" w:eastAsia="Aptos" w:hAnsi="Aptos" w:cs="Aptos"/>
-          <w:lang w:val="pt-BR"/>
-        </w:rPr>
-        <w:t>lvalue</w:t>
-      </w:r>
-      <w:proofErr w:type="spellEnd"/>
-      <w:r>
-        <w:rPr>
-          <w:rFonts w:ascii="Aptos" w:eastAsia="Aptos" w:hAnsi="Aptos" w:cs="Aptos"/>
-          <w:lang w:val="pt-BR"/>
-        </w:rPr>
-        <w:t>&gt; "=" &lt;expr&gt;</w:t>
-      </w:r>
-    </w:p>
-    <w:p>
-      <w:pPr>
-        <w:spacing w:before="240" w:after="240"/>
-        <w:rPr>
-          <w:rFonts w:ascii="Aptos" w:eastAsia="Aptos" w:hAnsi="Aptos" w:cs="Aptos"/>
-          <w:lang w:val="pt-BR"/>
-        </w:rPr>
-      </w:pPr>
-      <w:r>
-        <w:rPr>
-          <w:rFonts w:ascii="Aptos" w:eastAsia="Aptos" w:hAnsi="Aptos" w:cs="Aptos"/>
-          <w:lang w:val="pt-BR"/>
-        </w:rPr>
-        <w:t>&lt;</w:t>
-      </w:r>
-      <w:proofErr w:type="spellStart"/>
-      <w:r>
-        <w:rPr>
-          <w:rFonts w:ascii="Aptos" w:eastAsia="Aptos" w:hAnsi="Aptos" w:cs="Aptos"/>
-          <w:lang w:val="pt-BR"/>
-        </w:rPr>
-        <w:t>lvalue</w:t>
-      </w:r>
-      <w:proofErr w:type="spellEnd"/>
-      <w:proofErr w:type="gramStart"/>
-      <w:r>
-        <w:rPr>
-          <w:rFonts w:ascii="Aptos" w:eastAsia="Aptos" w:hAnsi="Aptos" w:cs="Aptos"/>
-          <w:lang w:val="pt-BR"/>
-        </w:rPr>
-        <w:t>&gt; :</w:t>
-      </w:r>
-      <w:proofErr w:type="gramEnd"/>
-      <w:r>
-        <w:rPr>
-          <w:rFonts w:ascii="Aptos" w:eastAsia="Aptos" w:hAnsi="Aptos" w:cs="Aptos"/>
-          <w:lang w:val="pt-BR"/>
-        </w:rPr>
-        <w:t>:= &lt;id&gt;</w:t>
-      </w:r>
-    </w:p>
-    <w:p>
-      <w:pPr>
-        <w:spacing w:before="240" w:after="240"/>
-        <w:rPr>
-          <w:rFonts w:ascii="Aptos" w:eastAsia="Aptos" w:hAnsi="Aptos" w:cs="Aptos"/>
-          <w:lang w:val="pt-BR"/>
-        </w:rPr>
-      </w:pPr>
-      <w:r>
-        <w:rPr>
-          <w:rFonts w:ascii="Aptos" w:eastAsia="Aptos" w:hAnsi="Aptos" w:cs="Aptos"/>
-          <w:lang w:val="pt-BR"/>
-        </w:rPr>
-        <w:t xml:space="preserve">           | &lt;id&gt; "[" &lt;expr&gt; "]"      /* </w:t>
-      </w:r>
-      <w:proofErr w:type="spellStart"/>
-      <w:r>
-        <w:rPr>
-          <w:rFonts w:ascii="Aptos" w:eastAsia="Aptos" w:hAnsi="Aptos" w:cs="Aptos"/>
-          <w:lang w:val="pt-BR"/>
-        </w:rPr>
-        <w:t>acceso</w:t>
-      </w:r>
-      <w:proofErr w:type="spellEnd"/>
-      <w:r>
-        <w:rPr>
-          <w:rFonts w:ascii="Aptos" w:eastAsia="Aptos" w:hAnsi="Aptos" w:cs="Aptos"/>
-          <w:lang w:val="pt-BR"/>
-        </w:rPr>
-        <w:t>/</w:t>
-      </w:r>
-      <w:proofErr w:type="spellStart"/>
-      <w:r>
-        <w:rPr>
-          <w:rFonts w:ascii="Aptos" w:eastAsia="Aptos" w:hAnsi="Aptos" w:cs="Aptos"/>
-          <w:lang w:val="pt-BR"/>
-        </w:rPr>
-        <w:t>modificación</w:t>
-      </w:r>
-      <w:proofErr w:type="spellEnd"/>
-      <w:r>
-        <w:rPr>
-          <w:rFonts w:ascii="Aptos" w:eastAsia="Aptos" w:hAnsi="Aptos" w:cs="Aptos"/>
-          <w:lang w:val="pt-BR"/>
-        </w:rPr>
-        <w:t xml:space="preserve"> de arreglo */</w:t>
+        <w:t>&lt;init_arr_opt&gt; ::= /* vacío */</w:t>
+      </w:r>
+    </w:p>
+    <w:p>
+      <w:pPr>
+        <w:spacing w:before="240" w:after="240"/>
+        <w:rPr>
+          <w:rFonts w:ascii="Aptos" w:eastAsia="Aptos" w:hAnsi="Aptos" w:cs="Aptos"/>
+          <w:lang w:val="pt-BR"/>
+        </w:rPr>
+      </w:pPr>
+      <w:r>
+        <w:rPr>
+          <w:rFonts w:ascii="Aptos" w:eastAsia="Aptos" w:hAnsi="Aptos" w:cs="Aptos"/>
+          <w:lang w:val="pt-BR"/>
+        </w:rPr>
+        <w:t xml:space="preserve">                 | "=" &lt;lit_arreglo&gt;     /* creación con asignación */</w:t>
+      </w:r>
+    </w:p>
+    <w:p>
+      <w:pPr>
+        <w:spacing w:before="240" w:after="240"/>
+        <w:rPr>
+          <w:rFonts w:ascii="Aptos" w:eastAsia="Aptos" w:hAnsi="Aptos" w:cs="Aptos"/>
+          <w:lang w:val="pt-BR"/>
+        </w:rPr>
+      </w:pPr>
+      <w:r>
+        <w:rPr>
+          <w:rFonts w:ascii="Aptos" w:eastAsia="Aptos" w:hAnsi="Aptos" w:cs="Aptos"/>
+          <w:lang w:val="pt-BR"/>
+        </w:rPr>
+        <w:t>&lt;asignacion&gt; ::= &lt;lvalue&gt; "=" &lt;expr&gt;</w:t>
+      </w:r>
+    </w:p>
+    <w:p>
+      <w:pPr>
+        <w:spacing w:before="240" w:after="240"/>
+        <w:rPr>
+          <w:rFonts w:ascii="Aptos" w:eastAsia="Aptos" w:hAnsi="Aptos" w:cs="Aptos"/>
+          <w:lang w:val="pt-BR"/>
+        </w:rPr>
+      </w:pPr>
+      <w:r>
+        <w:rPr>
+          <w:rFonts w:ascii="Aptos" w:eastAsia="Aptos" w:hAnsi="Aptos" w:cs="Aptos"/>
+          <w:lang w:val="pt-BR"/>
+        </w:rPr>
+        <w:t>&lt;lvalue&gt; ::= &lt;id&gt;</w:t>
+      </w:r>
+    </w:p>
+    <w:p>
+      <w:pPr>
+        <w:spacing w:before="240" w:after="240"/>
+        <w:rPr>
+          <w:rFonts w:ascii="Aptos" w:eastAsia="Aptos" w:hAnsi="Aptos" w:cs="Aptos"/>
+          <w:lang w:val="pt-BR"/>
+        </w:rPr>
+      </w:pPr>
+      <w:r>
+        <w:rPr>
+          <w:rFonts w:ascii="Aptos" w:eastAsia="Aptos" w:hAnsi="Aptos" w:cs="Aptos"/>
+          <w:lang w:val="pt-BR"/>
+        </w:rPr>
+        <w:t xml:space="preserve">           | &lt;id&gt; "[" &lt;expr&gt; "]"      /* acceso/modificación de arreglo */</w:t>
       </w:r>
     </w:p>
     <w:p>
@@ -2902,49 +1934,17 @@
           <w:lang w:val="pt-BR"/>
         </w:rPr>
         <w:lastRenderedPageBreak/>
-        <w:t>&lt;</w:t>
-      </w:r>
-      <w:proofErr w:type="spellStart"/>
-      <w:r>
-        <w:rPr>
-          <w:rFonts w:ascii="Aptos" w:eastAsia="Aptos" w:hAnsi="Aptos" w:cs="Aptos"/>
-          <w:lang w:val="pt-BR"/>
-        </w:rPr>
-        <w:t>expr_sin_asignacion</w:t>
-      </w:r>
-      <w:proofErr w:type="spellEnd"/>
-      <w:proofErr w:type="gramStart"/>
-      <w:r>
-        <w:rPr>
-          <w:rFonts w:ascii="Aptos" w:eastAsia="Aptos" w:hAnsi="Aptos" w:cs="Aptos"/>
-          <w:lang w:val="pt-BR"/>
-        </w:rPr>
-        <w:t>&gt; :</w:t>
-      </w:r>
-      <w:proofErr w:type="gramEnd"/>
-      <w:r>
-        <w:rPr>
-          <w:rFonts w:ascii="Aptos" w:eastAsia="Aptos" w:hAnsi="Aptos" w:cs="Aptos"/>
-          <w:lang w:val="pt-BR"/>
-        </w:rPr>
-        <w:t xml:space="preserve">:= &lt;expr&gt;      /* </w:t>
-      </w:r>
-      <w:proofErr w:type="spellStart"/>
-      <w:r>
-        <w:rPr>
-          <w:rFonts w:ascii="Aptos" w:eastAsia="Aptos" w:hAnsi="Aptos" w:cs="Aptos"/>
-          <w:lang w:val="pt-BR"/>
-        </w:rPr>
-        <w:t>expresiones</w:t>
-      </w:r>
-      <w:proofErr w:type="spellEnd"/>
-      <w:r>
-        <w:rPr>
-          <w:rFonts w:ascii="Aptos" w:eastAsia="Aptos" w:hAnsi="Aptos" w:cs="Aptos"/>
-          <w:lang w:val="pt-BR"/>
-        </w:rPr>
-        <w:t xml:space="preserve"> permitidas como sentencia */</w:t>
-      </w:r>
+        <w:t>&lt;expr_sin_asignacion&gt; ::= &lt;expr&gt;      /* expresiones permitidas como sentencia */</w:t>
+      </w:r>
+    </w:p>
+    <w:p>
+      <w:pPr>
+        <w:spacing w:before="240" w:after="240"/>
+        <w:rPr>
+          <w:rFonts w:ascii="Aptos" w:eastAsia="Aptos" w:hAnsi="Aptos" w:cs="Aptos"/>
+          <w:lang w:val="pt-BR"/>
+        </w:rPr>
+      </w:pPr>
     </w:p>
     <w:p>
       <w:pPr>
@@ -2989,153 +1989,39 @@
           <w:rFonts w:ascii="Aptos" w:eastAsia="Aptos" w:hAnsi="Aptos" w:cs="Aptos"/>
           <w:lang w:val="pt-BR"/>
         </w:rPr>
-        <w:t>&lt;</w:t>
-      </w:r>
-      <w:proofErr w:type="spellStart"/>
-      <w:r>
-        <w:rPr>
-          <w:rFonts w:ascii="Aptos" w:eastAsia="Aptos" w:hAnsi="Aptos" w:cs="Aptos"/>
-          <w:lang w:val="pt-BR"/>
-        </w:rPr>
-        <w:t>sent_decide</w:t>
-      </w:r>
-      <w:proofErr w:type="spellEnd"/>
-      <w:proofErr w:type="gramStart"/>
-      <w:r>
-        <w:rPr>
-          <w:rFonts w:ascii="Aptos" w:eastAsia="Aptos" w:hAnsi="Aptos" w:cs="Aptos"/>
-          <w:lang w:val="pt-BR"/>
-        </w:rPr>
-        <w:t>&gt; :</w:t>
-      </w:r>
-      <w:proofErr w:type="gramEnd"/>
-      <w:r>
-        <w:rPr>
-          <w:rFonts w:ascii="Aptos" w:eastAsia="Aptos" w:hAnsi="Aptos" w:cs="Aptos"/>
-          <w:lang w:val="pt-BR"/>
-        </w:rPr>
-        <w:t>:= "decide" "of"</w:t>
-      </w:r>
-    </w:p>
-    <w:p>
-      <w:pPr>
-        <w:spacing w:before="240" w:after="240"/>
-        <w:rPr>
-          <w:rFonts w:ascii="Aptos" w:eastAsia="Aptos" w:hAnsi="Aptos" w:cs="Aptos"/>
-          <w:lang w:val="pt-BR"/>
-        </w:rPr>
-      </w:pPr>
-      <w:r>
-        <w:rPr>
-          <w:rFonts w:ascii="Aptos" w:eastAsia="Aptos" w:hAnsi="Aptos" w:cs="Aptos"/>
-          <w:lang w:val="pt-BR"/>
-        </w:rPr>
-        <w:t xml:space="preserve">                  </w:t>
-      </w:r>
-      <w:proofErr w:type="gramStart"/>
-      <w:r>
-        <w:rPr>
-          <w:rFonts w:ascii="Aptos" w:eastAsia="Aptos" w:hAnsi="Aptos" w:cs="Aptos"/>
-          <w:lang w:val="pt-BR"/>
-        </w:rPr>
-        <w:t>( "</w:t>
-      </w:r>
-      <w:proofErr w:type="gramEnd"/>
-      <w:r>
-        <w:rPr>
-          <w:rFonts w:ascii="Aptos" w:eastAsia="Aptos" w:hAnsi="Aptos" w:cs="Aptos"/>
-          <w:lang w:val="pt-BR"/>
-        </w:rPr>
-        <w:t>є" &lt;</w:t>
-      </w:r>
-      <w:proofErr w:type="spellStart"/>
-      <w:r>
-        <w:rPr>
-          <w:rFonts w:ascii="Aptos" w:eastAsia="Aptos" w:hAnsi="Aptos" w:cs="Aptos"/>
-          <w:lang w:val="pt-BR"/>
-        </w:rPr>
-        <w:t>cond_bool</w:t>
-      </w:r>
-      <w:proofErr w:type="spellEnd"/>
-      <w:r>
-        <w:rPr>
-          <w:rFonts w:ascii="Aptos" w:eastAsia="Aptos" w:hAnsi="Aptos" w:cs="Aptos"/>
-          <w:lang w:val="pt-BR"/>
-        </w:rPr>
-        <w:t>&gt; "э" "-&gt;" &lt;bloque</w:t>
-      </w:r>
-      <w:proofErr w:type="gramStart"/>
-      <w:r>
-        <w:rPr>
-          <w:rFonts w:ascii="Aptos" w:eastAsia="Aptos" w:hAnsi="Aptos" w:cs="Aptos"/>
-          <w:lang w:val="pt-BR"/>
-        </w:rPr>
-        <w:t>&gt; )</w:t>
-      </w:r>
-      <w:proofErr w:type="gramEnd"/>
-      <w:r>
-        <w:rPr>
-          <w:rFonts w:ascii="Aptos" w:eastAsia="Aptos" w:hAnsi="Aptos" w:cs="Aptos"/>
-          <w:lang w:val="pt-BR"/>
-        </w:rPr>
-        <w:t>+</w:t>
-      </w:r>
-    </w:p>
-    <w:p>
-      <w:pPr>
-        <w:spacing w:before="240" w:after="240"/>
-        <w:rPr>
-          <w:rFonts w:ascii="Aptos" w:eastAsia="Aptos" w:hAnsi="Aptos" w:cs="Aptos"/>
-          <w:lang w:val="pt-BR"/>
-        </w:rPr>
-      </w:pPr>
-      <w:r>
-        <w:rPr>
-          <w:rFonts w:ascii="Aptos" w:eastAsia="Aptos" w:hAnsi="Aptos" w:cs="Aptos"/>
-          <w:lang w:val="pt-BR"/>
-        </w:rPr>
-        <w:t xml:space="preserve">                  </w:t>
-      </w:r>
-      <w:proofErr w:type="gramStart"/>
-      <w:r>
-        <w:rPr>
-          <w:rFonts w:ascii="Aptos" w:eastAsia="Aptos" w:hAnsi="Aptos" w:cs="Aptos"/>
-          <w:lang w:val="pt-BR"/>
-        </w:rPr>
-        <w:t>( "</w:t>
-      </w:r>
-      <w:proofErr w:type="spellStart"/>
-      <w:proofErr w:type="gramEnd"/>
-      <w:r>
-        <w:rPr>
-          <w:rFonts w:ascii="Aptos" w:eastAsia="Aptos" w:hAnsi="Aptos" w:cs="Aptos"/>
-          <w:lang w:val="pt-BR"/>
-        </w:rPr>
-        <w:t>else</w:t>
-      </w:r>
-      <w:proofErr w:type="spellEnd"/>
-      <w:r>
-        <w:rPr>
-          <w:rFonts w:ascii="Aptos" w:eastAsia="Aptos" w:hAnsi="Aptos" w:cs="Aptos"/>
-          <w:lang w:val="pt-BR"/>
-        </w:rPr>
-        <w:t>" "-&gt;" &lt;bloque</w:t>
-      </w:r>
-      <w:proofErr w:type="gramStart"/>
-      <w:r>
-        <w:rPr>
-          <w:rFonts w:ascii="Aptos" w:eastAsia="Aptos" w:hAnsi="Aptos" w:cs="Aptos"/>
-          <w:lang w:val="pt-BR"/>
-        </w:rPr>
-        <w:t>&gt; )</w:t>
-      </w:r>
-      <w:proofErr w:type="gramEnd"/>
-      <w:r>
-        <w:rPr>
-          <w:rFonts w:ascii="Aptos" w:eastAsia="Aptos" w:hAnsi="Aptos" w:cs="Aptos"/>
-          <w:lang w:val="pt-BR"/>
-        </w:rPr>
-        <w:t>?</w:t>
+        <w:t>&lt;sent_decide&gt; ::= "decide" "of"</w:t>
+      </w:r>
+    </w:p>
+    <w:p>
+      <w:pPr>
+        <w:spacing w:before="240" w:after="240"/>
+        <w:rPr>
+          <w:rFonts w:ascii="Aptos" w:eastAsia="Aptos" w:hAnsi="Aptos" w:cs="Aptos"/>
+          <w:lang w:val="pt-BR"/>
+        </w:rPr>
+      </w:pPr>
+      <w:r>
+        <w:rPr>
+          <w:rFonts w:ascii="Aptos" w:eastAsia="Aptos" w:hAnsi="Aptos" w:cs="Aptos"/>
+          <w:lang w:val="pt-BR"/>
+        </w:rPr>
+        <w:t xml:space="preserve">                  ( "є" &lt;cond_bool&gt; "э" "-&gt;" &lt;bloque&gt; )+</w:t>
+      </w:r>
+    </w:p>
+    <w:p>
+      <w:pPr>
+        <w:spacing w:before="240" w:after="240"/>
+        <w:rPr>
+          <w:rFonts w:ascii="Aptos" w:eastAsia="Aptos" w:hAnsi="Aptos" w:cs="Aptos"/>
+          <w:lang w:val="pt-BR"/>
+        </w:rPr>
+      </w:pPr>
+      <w:r>
+        <w:rPr>
+          <w:rFonts w:ascii="Aptos" w:eastAsia="Aptos" w:hAnsi="Aptos" w:cs="Aptos"/>
+          <w:lang w:val="pt-BR"/>
+        </w:rPr>
+        <w:t xml:space="preserve">                  ( "else" "-&gt;" &lt;bloque&gt; )?</w:t>
       </w:r>
     </w:p>
     <w:p>
@@ -3153,6 +2039,861 @@
         </w:rPr>
         <w:t xml:space="preserve">                  "end" "decide" "$"</w:t>
       </w:r>
+    </w:p>
+    <w:p>
+      <w:pPr>
+        <w:spacing w:before="240" w:after="240"/>
+        <w:rPr>
+          <w:rFonts w:ascii="Aptos" w:eastAsia="Aptos" w:hAnsi="Aptos" w:cs="Aptos"/>
+          <w:lang w:val="pt-BR"/>
+        </w:rPr>
+      </w:pPr>
+      <w:r>
+        <w:rPr>
+          <w:rFonts w:ascii="Aptos" w:eastAsia="Aptos" w:hAnsi="Aptos" w:cs="Aptos"/>
+          <w:lang w:val="pt-BR"/>
+        </w:rPr>
+        <w:t>&lt;sent_loop&gt; ::= "loop"</w:t>
+      </w:r>
+    </w:p>
+    <w:p>
+      <w:pPr>
+        <w:spacing w:before="240" w:after="240"/>
+        <w:rPr>
+          <w:rFonts w:ascii="Aptos" w:eastAsia="Aptos" w:hAnsi="Aptos" w:cs="Aptos"/>
+          <w:lang w:val="pt-BR"/>
+        </w:rPr>
+      </w:pPr>
+      <w:r>
+        <w:rPr>
+          <w:rFonts w:ascii="Aptos" w:eastAsia="Aptos" w:hAnsi="Aptos" w:cs="Aptos"/>
+          <w:lang w:val="pt-BR"/>
+        </w:rPr>
+        <w:t xml:space="preserve">                &lt;sentencia&gt;*</w:t>
+      </w:r>
+    </w:p>
+    <w:p>
+      <w:pPr>
+        <w:spacing w:before="240" w:after="240"/>
+        <w:rPr>
+          <w:rFonts w:ascii="Aptos" w:eastAsia="Aptos" w:hAnsi="Aptos" w:cs="Aptos"/>
+          <w:lang w:val="pt-BR"/>
+        </w:rPr>
+      </w:pPr>
+      <w:r>
+        <w:rPr>
+          <w:rFonts w:ascii="Aptos" w:eastAsia="Aptos" w:hAnsi="Aptos" w:cs="Aptos"/>
+          <w:lang w:val="pt-BR"/>
+        </w:rPr>
+        <w:t xml:space="preserve">                "exit" "when" &lt;cond_bool&gt; "$"</w:t>
+      </w:r>
+    </w:p>
+    <w:p>
+      <w:pPr>
+        <w:spacing w:before="240" w:after="240"/>
+        <w:rPr>
+          <w:rFonts w:ascii="Aptos" w:eastAsia="Aptos" w:hAnsi="Aptos" w:cs="Aptos"/>
+          <w:lang w:val="pt-BR"/>
+        </w:rPr>
+      </w:pPr>
+      <w:r>
+        <w:rPr>
+          <w:rFonts w:ascii="Aptos" w:eastAsia="Aptos" w:hAnsi="Aptos" w:cs="Aptos"/>
+          <w:lang w:val="pt-BR"/>
+        </w:rPr>
+        <w:t xml:space="preserve">                "end" "loop" "$"</w:t>
+      </w:r>
+    </w:p>
+    <w:p>
+      <w:pPr>
+        <w:spacing w:before="240" w:after="240"/>
+        <w:rPr>
+          <w:rFonts w:ascii="Aptos" w:eastAsia="Aptos" w:hAnsi="Aptos" w:cs="Aptos"/>
+          <w:lang w:val="pt-BR"/>
+        </w:rPr>
+      </w:pPr>
+      <w:r>
+        <w:rPr>
+          <w:rFonts w:ascii="Aptos" w:eastAsia="Aptos" w:hAnsi="Aptos" w:cs="Aptos"/>
+          <w:lang w:val="pt-BR"/>
+        </w:rPr>
+        <w:t>&lt;sent_for&gt; ::= "for" &lt;asignacion&gt; "step" &lt;valor_step&gt;</w:t>
+      </w:r>
+    </w:p>
+    <w:p>
+      <w:pPr>
+        <w:spacing w:before="240" w:after="240"/>
+        <w:rPr>
+          <w:rFonts w:ascii="Aptos" w:eastAsia="Aptos" w:hAnsi="Aptos" w:cs="Aptos"/>
+          <w:lang w:val="pt-BR"/>
+        </w:rPr>
+      </w:pPr>
+      <w:r>
+        <w:rPr>
+          <w:rFonts w:ascii="Aptos" w:eastAsia="Aptos" w:hAnsi="Aptos" w:cs="Aptos"/>
+          <w:lang w:val="pt-BR"/>
+        </w:rPr>
+        <w:t xml:space="preserve">               ( "to" | "downto" ) &lt;expr&gt; "do"</w:t>
+      </w:r>
+    </w:p>
+    <w:p>
+      <w:pPr>
+        <w:spacing w:before="240" w:after="240"/>
+        <w:rPr>
+          <w:rFonts w:ascii="Aptos" w:eastAsia="Aptos" w:hAnsi="Aptos" w:cs="Aptos"/>
+          <w:lang w:val="pt-BR"/>
+        </w:rPr>
+      </w:pPr>
+      <w:r>
+        <w:rPr>
+          <w:rFonts w:ascii="Aptos" w:eastAsia="Aptos" w:hAnsi="Aptos" w:cs="Aptos"/>
+          <w:lang w:val="pt-BR"/>
+        </w:rPr>
+        <w:t xml:space="preserve">               &lt;bloque&gt;</w:t>
+      </w:r>
+    </w:p>
+    <w:p>
+      <w:pPr>
+        <w:spacing w:before="240" w:after="240"/>
+        <w:rPr>
+          <w:rFonts w:ascii="Aptos" w:eastAsia="Aptos" w:hAnsi="Aptos" w:cs="Aptos"/>
+          <w:lang w:val="pt-BR"/>
+        </w:rPr>
+      </w:pPr>
+      <w:r>
+        <w:rPr>
+          <w:rFonts w:ascii="Aptos" w:eastAsia="Aptos" w:hAnsi="Aptos" w:cs="Aptos"/>
+          <w:lang w:val="pt-BR"/>
+        </w:rPr>
+        <w:t>&lt;valor_step&gt; ::= &lt;lit_entero&gt; | &lt;lit_flotante&gt;</w:t>
+      </w:r>
+    </w:p>
+    <w:p>
+      <w:pPr>
+        <w:spacing w:before="240" w:after="240"/>
+        <w:rPr>
+          <w:rFonts w:ascii="Aptos" w:eastAsia="Aptos" w:hAnsi="Aptos" w:cs="Aptos"/>
+          <w:lang w:val="pt-BR"/>
+        </w:rPr>
+      </w:pPr>
+    </w:p>
+    <w:p>
+      <w:pPr>
+        <w:spacing w:before="240" w:after="240"/>
+        <w:rPr>
+          <w:rFonts w:ascii="Aptos" w:eastAsia="Aptos" w:hAnsi="Aptos" w:cs="Aptos"/>
+          <w:lang w:val="pt-BR"/>
+        </w:rPr>
+      </w:pPr>
+      <w:r>
+        <w:rPr>
+          <w:rFonts w:ascii="Aptos" w:eastAsia="Aptos" w:hAnsi="Aptos" w:cs="Aptos"/>
+          <w:lang w:val="pt-BR"/>
+        </w:rPr>
+        <w:t>/* ===================== RETURN / BREAK ===================== */</w:t>
+      </w:r>
+    </w:p>
+    <w:p>
+      <w:pPr>
+        <w:spacing w:before="240" w:after="240"/>
+        <w:rPr>
+          <w:rFonts w:ascii="Aptos" w:eastAsia="Aptos" w:hAnsi="Aptos" w:cs="Aptos"/>
+          <w:lang w:val="pt-BR"/>
+        </w:rPr>
+      </w:pPr>
+      <w:r>
+        <w:rPr>
+          <w:rFonts w:ascii="Aptos" w:eastAsia="Aptos" w:hAnsi="Aptos" w:cs="Aptos"/>
+          <w:lang w:val="pt-BR"/>
+        </w:rPr>
+        <w:t>&lt;sent_return&gt; ::= "return" &lt;expr&gt; "$"</w:t>
+      </w:r>
+    </w:p>
+    <w:p>
+      <w:pPr>
+        <w:spacing w:before="240" w:after="240"/>
+        <w:rPr>
+          <w:rFonts w:ascii="Aptos" w:eastAsia="Aptos" w:hAnsi="Aptos" w:cs="Aptos"/>
+          <w:lang w:val="pt-BR"/>
+        </w:rPr>
+      </w:pPr>
+      <w:r>
+        <w:rPr>
+          <w:rFonts w:ascii="Aptos" w:eastAsia="Aptos" w:hAnsi="Aptos" w:cs="Aptos"/>
+          <w:lang w:val="pt-BR"/>
+        </w:rPr>
+        <w:t xml:space="preserve">                | "return" "$"           /* en funciones void NO se usa; sólo por flexibilidad */</w:t>
+      </w:r>
+    </w:p>
+    <w:p>
+      <w:pPr>
+        <w:spacing w:before="240" w:after="240"/>
+        <w:rPr>
+          <w:rFonts w:ascii="Aptos" w:eastAsia="Aptos" w:hAnsi="Aptos" w:cs="Aptos"/>
+          <w:lang w:val="pt-BR"/>
+        </w:rPr>
+      </w:pPr>
+      <w:r>
+        <w:rPr>
+          <w:rFonts w:ascii="Aptos" w:eastAsia="Aptos" w:hAnsi="Aptos" w:cs="Aptos"/>
+          <w:lang w:val="pt-BR"/>
+        </w:rPr>
+        <w:t>&lt;sent_break&gt; ::= "break" "$"</w:t>
+      </w:r>
+    </w:p>
+    <w:p>
+      <w:pPr>
+        <w:spacing w:before="240" w:after="240"/>
+        <w:rPr>
+          <w:rFonts w:ascii="Aptos" w:eastAsia="Aptos" w:hAnsi="Aptos" w:cs="Aptos"/>
+          <w:lang w:val="pt-BR"/>
+        </w:rPr>
+      </w:pPr>
+    </w:p>
+    <w:p>
+      <w:pPr>
+        <w:spacing w:before="240" w:after="240"/>
+        <w:rPr>
+          <w:rFonts w:ascii="Aptos" w:eastAsia="Aptos" w:hAnsi="Aptos" w:cs="Aptos"/>
+          <w:lang w:val="pt-BR"/>
+        </w:rPr>
+      </w:pPr>
+    </w:p>
+    <w:p>
+      <w:pPr>
+        <w:spacing w:before="240" w:after="240"/>
+        <w:rPr>
+          <w:rFonts w:ascii="Aptos" w:eastAsia="Aptos" w:hAnsi="Aptos" w:cs="Aptos"/>
+          <w:lang w:val="pt-BR"/>
+        </w:rPr>
+      </w:pPr>
+    </w:p>
+    <w:p>
+      <w:pPr>
+        <w:spacing w:before="240" w:after="240"/>
+        <w:rPr>
+          <w:rFonts w:ascii="Aptos" w:eastAsia="Aptos" w:hAnsi="Aptos" w:cs="Aptos"/>
+          <w:lang w:val="pt-BR"/>
+        </w:rPr>
+      </w:pPr>
+      <w:r>
+        <w:rPr>
+          <w:rFonts w:ascii="Aptos" w:eastAsia="Aptos" w:hAnsi="Aptos" w:cs="Aptos"/>
+          <w:lang w:val="pt-BR"/>
+        </w:rPr>
+        <w:t>/* ===================== I/O ===================== */</w:t>
+      </w:r>
+    </w:p>
+    <w:p>
+      <w:pPr>
+        <w:spacing w:before="240" w:after="240"/>
+        <w:rPr>
+          <w:rFonts w:ascii="Aptos" w:eastAsia="Aptos" w:hAnsi="Aptos" w:cs="Aptos"/>
+          <w:lang w:val="pt-BR"/>
+        </w:rPr>
+      </w:pPr>
+      <w:r>
+        <w:rPr>
+          <w:rFonts w:ascii="Aptos" w:eastAsia="Aptos" w:hAnsi="Aptos" w:cs="Aptos"/>
+          <w:lang w:val="pt-BR"/>
+        </w:rPr>
+        <w:t>&lt;sent_io&gt; ::= "input" "є" &lt;id&gt; "э" "$"       /* lee a variable int o float */</w:t>
+      </w:r>
+    </w:p>
+    <w:p>
+      <w:pPr>
+        <w:spacing w:before="240" w:after="240"/>
+        <w:rPr>
+          <w:rFonts w:ascii="Aptos" w:eastAsia="Aptos" w:hAnsi="Aptos" w:cs="Aptos"/>
+          <w:lang w:val="pt-BR"/>
+        </w:rPr>
+      </w:pPr>
+      <w:r>
+        <w:rPr>
+          <w:rFonts w:ascii="Aptos" w:eastAsia="Aptos" w:hAnsi="Aptos" w:cs="Aptos"/>
+          <w:lang w:val="pt-BR"/>
+        </w:rPr>
+        <w:t xml:space="preserve">            | "output" "є" &lt;lista_out&gt; "э" "$"</w:t>
+      </w:r>
+    </w:p>
+    <w:p>
+      <w:pPr>
+        <w:spacing w:before="240" w:after="240"/>
+        <w:rPr>
+          <w:rFonts w:ascii="Aptos" w:eastAsia="Aptos" w:hAnsi="Aptos" w:cs="Aptos"/>
+          <w:lang w:val="pt-BR"/>
+        </w:rPr>
+      </w:pPr>
+      <w:r>
+        <w:rPr>
+          <w:rFonts w:ascii="Aptos" w:eastAsia="Aptos" w:hAnsi="Aptos" w:cs="Aptos"/>
+          <w:lang w:val="pt-BR"/>
+        </w:rPr>
+        <w:t>&lt;lista_out&gt; ::= &lt;expr&gt; ("," &lt;expr&gt;)*         /* literales o variables de tipo permitido */</w:t>
+      </w:r>
+    </w:p>
+    <w:p>
+      <w:pPr>
+        <w:spacing w:before="240" w:after="240"/>
+        <w:rPr>
+          <w:rFonts w:ascii="Aptos" w:eastAsia="Aptos" w:hAnsi="Aptos" w:cs="Aptos"/>
+          <w:lang w:val="pt-BR"/>
+        </w:rPr>
+      </w:pPr>
+    </w:p>
+    <w:p>
+      <w:pPr>
+        <w:spacing w:before="240" w:after="240"/>
+        <w:rPr>
+          <w:rFonts w:ascii="Aptos" w:eastAsia="Aptos" w:hAnsi="Aptos" w:cs="Aptos"/>
+          <w:lang w:val="pt-BR"/>
+        </w:rPr>
+      </w:pPr>
+      <w:r>
+        <w:rPr>
+          <w:rFonts w:ascii="Aptos" w:eastAsia="Aptos" w:hAnsi="Aptos" w:cs="Aptos"/>
+          <w:lang w:val="pt-BR"/>
+        </w:rPr>
+        <w:t>/* ===================== EXPRESIONES ===================== */</w:t>
+      </w:r>
+    </w:p>
+    <w:p>
+      <w:pPr>
+        <w:spacing w:before="240" w:after="240"/>
+        <w:rPr>
+          <w:rFonts w:ascii="Aptos" w:eastAsia="Aptos" w:hAnsi="Aptos" w:cs="Aptos"/>
+          <w:lang w:val="pt-BR"/>
+        </w:rPr>
+      </w:pPr>
+      <w:r>
+        <w:rPr>
+          <w:rFonts w:ascii="Aptos" w:eastAsia="Aptos" w:hAnsi="Aptos" w:cs="Aptos"/>
+          <w:lang w:val="pt-BR"/>
+        </w:rPr>
+        <w:t>/* Precedencia (alta → baja):</w:t>
+      </w:r>
+    </w:p>
+    <w:p>
+      <w:pPr>
+        <w:spacing w:before="240" w:after="240"/>
+        <w:rPr>
+          <w:rFonts w:ascii="Aptos" w:eastAsia="Aptos" w:hAnsi="Aptos" w:cs="Aptos"/>
+          <w:lang w:val="pt-BR"/>
+        </w:rPr>
+      </w:pPr>
+      <w:r>
+        <w:rPr>
+          <w:rFonts w:ascii="Aptos" w:eastAsia="Aptos" w:hAnsi="Aptos" w:cs="Aptos"/>
+          <w:lang w:val="pt-BR"/>
+        </w:rPr>
+        <w:t xml:space="preserve">   1) Postfijo: []  ++  --</w:t>
+      </w:r>
+    </w:p>
+    <w:p>
+      <w:pPr>
+        <w:spacing w:before="240" w:after="240"/>
+        <w:rPr>
+          <w:rFonts w:ascii="Aptos" w:eastAsia="Aptos" w:hAnsi="Aptos" w:cs="Aptos"/>
+          <w:lang w:val="pt-BR"/>
+        </w:rPr>
+      </w:pPr>
+      <w:r>
+        <w:rPr>
+          <w:rFonts w:ascii="Aptos" w:eastAsia="Aptos" w:hAnsi="Aptos" w:cs="Aptos"/>
+          <w:lang w:val="pt-BR"/>
+        </w:rPr>
+        <w:t xml:space="preserve">   2) Prefijo:  -  Σ</w:t>
+      </w:r>
+    </w:p>
+    <w:p>
+      <w:pPr>
+        <w:spacing w:before="240" w:after="240"/>
+        <w:rPr>
+          <w:rFonts w:ascii="Aptos" w:eastAsia="Aptos" w:hAnsi="Aptos" w:cs="Aptos"/>
+          <w:lang w:val="pt-BR"/>
+        </w:rPr>
+      </w:pPr>
+      <w:r>
+        <w:rPr>
+          <w:rFonts w:ascii="Aptos" w:eastAsia="Aptos" w:hAnsi="Aptos" w:cs="Aptos"/>
+          <w:lang w:val="pt-BR"/>
+        </w:rPr>
+        <w:t xml:space="preserve">   3) Potencia: ^</w:t>
+      </w:r>
+    </w:p>
+    <w:p>
+      <w:pPr>
+        <w:spacing w:before="240" w:after="240"/>
+        <w:rPr>
+          <w:rFonts w:ascii="Aptos" w:eastAsia="Aptos" w:hAnsi="Aptos" w:cs="Aptos"/>
+          <w:lang w:val="pt-BR"/>
+        </w:rPr>
+      </w:pPr>
+      <w:r>
+        <w:rPr>
+          <w:rFonts w:ascii="Aptos" w:eastAsia="Aptos" w:hAnsi="Aptos" w:cs="Aptos"/>
+          <w:lang w:val="pt-BR"/>
+        </w:rPr>
+        <w:t xml:space="preserve">   4) *  /  //  %</w:t>
+      </w:r>
+    </w:p>
+    <w:p>
+      <w:pPr>
+        <w:spacing w:before="240" w:after="240"/>
+        <w:rPr>
+          <w:rFonts w:ascii="Aptos" w:eastAsia="Aptos" w:hAnsi="Aptos" w:cs="Aptos"/>
+          <w:lang w:val="pt-BR"/>
+        </w:rPr>
+      </w:pPr>
+      <w:r>
+        <w:rPr>
+          <w:rFonts w:ascii="Aptos" w:eastAsia="Aptos" w:hAnsi="Aptos" w:cs="Aptos"/>
+          <w:lang w:val="pt-BR"/>
+        </w:rPr>
+        <w:t xml:space="preserve">   5) +  -</w:t>
+      </w:r>
+    </w:p>
+    <w:p>
+      <w:pPr>
+        <w:spacing w:before="240" w:after="240"/>
+        <w:rPr>
+          <w:rFonts w:ascii="Aptos" w:eastAsia="Aptos" w:hAnsi="Aptos" w:cs="Aptos"/>
+          <w:lang w:val="pt-BR"/>
+        </w:rPr>
+      </w:pPr>
+      <w:r>
+        <w:rPr>
+          <w:rFonts w:ascii="Aptos" w:eastAsia="Aptos" w:hAnsi="Aptos" w:cs="Aptos"/>
+          <w:lang w:val="pt-BR"/>
+        </w:rPr>
+        <w:t xml:space="preserve">   6) Relacionales: &lt; &lt;= &gt; &gt;= == !=</w:t>
+      </w:r>
+    </w:p>
+    <w:p>
+      <w:pPr>
+        <w:spacing w:before="240" w:after="240"/>
+        <w:rPr>
+          <w:rFonts w:ascii="Aptos" w:eastAsia="Aptos" w:hAnsi="Aptos" w:cs="Aptos"/>
+          <w:lang w:val="pt-BR"/>
+        </w:rPr>
+      </w:pPr>
+      <w:r>
+        <w:rPr>
+          <w:rFonts w:ascii="Aptos" w:eastAsia="Aptos" w:hAnsi="Aptos" w:cs="Aptos"/>
+          <w:lang w:val="pt-BR"/>
+        </w:rPr>
+        <w:t xml:space="preserve">   7) Lógicas: @  ~</w:t>
+      </w:r>
+    </w:p>
+    <w:p>
+      <w:pPr>
+        <w:spacing w:before="240" w:after="240"/>
+        <w:rPr>
+          <w:rFonts w:ascii="Aptos" w:eastAsia="Aptos" w:hAnsi="Aptos" w:cs="Aptos"/>
+          <w:lang w:val="pt-BR"/>
+        </w:rPr>
+      </w:pPr>
+      <w:r>
+        <w:rPr>
+          <w:rFonts w:ascii="Aptos" w:eastAsia="Aptos" w:hAnsi="Aptos" w:cs="Aptos"/>
+          <w:lang w:val="pt-BR"/>
+        </w:rPr>
+        <w:t xml:space="preserve">   Paréntesis de agrupación: є … э</w:t>
+      </w:r>
+    </w:p>
+    <w:p>
+      <w:pPr>
+        <w:spacing w:before="240" w:after="240"/>
+        <w:rPr>
+          <w:rFonts w:ascii="Aptos" w:eastAsia="Aptos" w:hAnsi="Aptos" w:cs="Aptos"/>
+          <w:lang w:val="pt-BR"/>
+        </w:rPr>
+      </w:pPr>
+      <w:r>
+        <w:rPr>
+          <w:rFonts w:ascii="Aptos" w:eastAsia="Aptos" w:hAnsi="Aptos" w:cs="Aptos"/>
+          <w:lang w:val="pt-BR"/>
+        </w:rPr>
+        <w:t>*/</w:t>
+      </w:r>
+    </w:p>
+    <w:p>
+      <w:pPr>
+        <w:spacing w:before="240" w:after="240"/>
+        <w:rPr>
+          <w:rFonts w:ascii="Aptos" w:eastAsia="Aptos" w:hAnsi="Aptos" w:cs="Aptos"/>
+          <w:lang w:val="pt-BR"/>
+        </w:rPr>
+      </w:pPr>
+      <w:r>
+        <w:rPr>
+          <w:rFonts w:ascii="Aptos" w:eastAsia="Aptos" w:hAnsi="Aptos" w:cs="Aptos"/>
+          <w:lang w:val="pt-BR"/>
+        </w:rPr>
+        <w:t>&lt;expr&gt; ::= &lt;expr_log_or&gt;</w:t>
+      </w:r>
+    </w:p>
+    <w:p>
+      <w:pPr>
+        <w:spacing w:before="240" w:after="240"/>
+        <w:rPr>
+          <w:rFonts w:ascii="Aptos" w:eastAsia="Aptos" w:hAnsi="Aptos" w:cs="Aptos"/>
+          <w:lang w:val="pt-BR"/>
+        </w:rPr>
+      </w:pPr>
+      <w:r>
+        <w:rPr>
+          <w:rFonts w:ascii="Aptos" w:eastAsia="Aptos" w:hAnsi="Aptos" w:cs="Aptos"/>
+          <w:lang w:val="pt-BR"/>
+        </w:rPr>
+        <w:t>&lt;expr_log_or&gt; ::= &lt;expr_log_and&gt; ( "~" &lt;expr_log_and&gt; )*</w:t>
+      </w:r>
+    </w:p>
+    <w:p>
+      <w:pPr>
+        <w:spacing w:before="240" w:after="240"/>
+        <w:rPr>
+          <w:rFonts w:ascii="Aptos" w:eastAsia="Aptos" w:hAnsi="Aptos" w:cs="Aptos"/>
+          <w:lang w:val="pt-BR"/>
+        </w:rPr>
+      </w:pPr>
+      <w:r>
+        <w:rPr>
+          <w:rFonts w:ascii="Aptos" w:eastAsia="Aptos" w:hAnsi="Aptos" w:cs="Aptos"/>
+          <w:lang w:val="pt-BR"/>
+        </w:rPr>
+        <w:t>&lt;expr_log_and&gt; ::= &lt;expr_rel&gt; ( "@" &lt;expr_rel&gt; )*</w:t>
+      </w:r>
+    </w:p>
+    <w:p>
+      <w:pPr>
+        <w:spacing w:before="240" w:after="240"/>
+        <w:rPr>
+          <w:rFonts w:ascii="Aptos" w:eastAsia="Aptos" w:hAnsi="Aptos" w:cs="Aptos"/>
+          <w:lang w:val="pt-BR"/>
+        </w:rPr>
+      </w:pPr>
+      <w:r>
+        <w:rPr>
+          <w:rFonts w:ascii="Aptos" w:eastAsia="Aptos" w:hAnsi="Aptos" w:cs="Aptos"/>
+          <w:lang w:val="pt-BR"/>
+        </w:rPr>
+        <w:t>&lt;expr_rel&gt; ::= &lt;expr_aditiva&gt;</w:t>
+      </w:r>
+    </w:p>
+    <w:p>
+      <w:pPr>
+        <w:spacing w:before="240" w:after="240"/>
+        <w:rPr>
+          <w:rFonts w:ascii="Aptos" w:eastAsia="Aptos" w:hAnsi="Aptos" w:cs="Aptos"/>
+          <w:lang w:val="pt-BR"/>
+        </w:rPr>
+      </w:pPr>
+      <w:r>
+        <w:rPr>
+          <w:rFonts w:ascii="Aptos" w:eastAsia="Aptos" w:hAnsi="Aptos" w:cs="Aptos"/>
+          <w:lang w:val="pt-BR"/>
+        </w:rPr>
+        <w:t xml:space="preserve">             | &lt;expr_aditiva&gt; &lt;op_rel&gt; &lt;expr_aditiva&gt;</w:t>
+      </w:r>
+    </w:p>
+    <w:p>
+      <w:pPr>
+        <w:spacing w:before="240" w:after="240"/>
+        <w:rPr>
+          <w:rFonts w:ascii="Aptos" w:eastAsia="Aptos" w:hAnsi="Aptos" w:cs="Aptos"/>
+          <w:lang w:val="pt-BR"/>
+        </w:rPr>
+      </w:pPr>
+      <w:r>
+        <w:rPr>
+          <w:rFonts w:ascii="Aptos" w:eastAsia="Aptos" w:hAnsi="Aptos" w:cs="Aptos"/>
+          <w:lang w:val="pt-BR"/>
+        </w:rPr>
+        <w:lastRenderedPageBreak/>
+        <w:t>&lt;op_rel&gt; ::= "&lt;" | "&lt;=" | "&gt;" | "&gt;=" | "==" | "!="</w:t>
+      </w:r>
+    </w:p>
+    <w:p>
+      <w:pPr>
+        <w:spacing w:before="240" w:after="240"/>
+        <w:rPr>
+          <w:rFonts w:ascii="Aptos" w:eastAsia="Aptos" w:hAnsi="Aptos" w:cs="Aptos"/>
+          <w:lang w:val="pt-BR"/>
+        </w:rPr>
+      </w:pPr>
+      <w:r>
+        <w:rPr>
+          <w:rFonts w:ascii="Aptos" w:eastAsia="Aptos" w:hAnsi="Aptos" w:cs="Aptos"/>
+          <w:lang w:val="pt-BR"/>
+        </w:rPr>
+        <w:t>&lt;expr_aditiva&gt; ::= &lt;expr_mult&gt; ( ("+" | "-") &lt;expr_mult&gt; )*</w:t>
+      </w:r>
+    </w:p>
+    <w:p>
+      <w:pPr>
+        <w:spacing w:before="240" w:after="240"/>
+        <w:rPr>
+          <w:rFonts w:ascii="Aptos" w:eastAsia="Aptos" w:hAnsi="Aptos" w:cs="Aptos"/>
+          <w:lang w:val="pt-BR"/>
+        </w:rPr>
+      </w:pPr>
+      <w:r>
+        <w:rPr>
+          <w:rFonts w:ascii="Aptos" w:eastAsia="Aptos" w:hAnsi="Aptos" w:cs="Aptos"/>
+          <w:lang w:val="pt-BR"/>
+        </w:rPr>
+        <w:t>&lt;expr_mult&gt; ::= &lt;expr_pot&gt; ( ("*" | "/" | "//" | "%") &lt;expr_pot&gt; )*</w:t>
+      </w:r>
+    </w:p>
+    <w:p>
+      <w:pPr>
+        <w:spacing w:before="240" w:after="240"/>
+        <w:rPr>
+          <w:rFonts w:ascii="Aptos" w:eastAsia="Aptos" w:hAnsi="Aptos" w:cs="Aptos"/>
+          <w:lang w:val="pt-BR"/>
+        </w:rPr>
+      </w:pPr>
+      <w:r>
+        <w:rPr>
+          <w:rFonts w:ascii="Aptos" w:eastAsia="Aptos" w:hAnsi="Aptos" w:cs="Aptos"/>
+          <w:lang w:val="pt-BR"/>
+        </w:rPr>
+        <w:t>&lt;expr_pot&gt; ::= &lt;expr_unaria&gt; ( "^" &lt;expr_unaria&gt; )*</w:t>
+      </w:r>
+    </w:p>
+    <w:p>
+      <w:pPr>
+        <w:spacing w:before="240" w:after="240"/>
+        <w:rPr>
+          <w:rFonts w:ascii="Aptos" w:eastAsia="Aptos" w:hAnsi="Aptos" w:cs="Aptos"/>
+          <w:lang w:val="pt-BR"/>
+        </w:rPr>
+      </w:pPr>
+      <w:r>
+        <w:rPr>
+          <w:rFonts w:ascii="Aptos" w:eastAsia="Aptos" w:hAnsi="Aptos" w:cs="Aptos"/>
+          <w:lang w:val="pt-BR"/>
+        </w:rPr>
+        <w:t>&lt;expr_unaria&gt; ::= &lt;op_unario&gt; &lt;expr_unaria&gt;</w:t>
+      </w:r>
+    </w:p>
+    <w:p>
+      <w:pPr>
+        <w:spacing w:before="240" w:after="240"/>
+        <w:rPr>
+          <w:rFonts w:ascii="Aptos" w:eastAsia="Aptos" w:hAnsi="Aptos" w:cs="Aptos"/>
+          <w:lang w:val="pt-BR"/>
+        </w:rPr>
+      </w:pPr>
+      <w:r>
+        <w:rPr>
+          <w:rFonts w:ascii="Aptos" w:eastAsia="Aptos" w:hAnsi="Aptos" w:cs="Aptos"/>
+          <w:lang w:val="pt-BR"/>
+        </w:rPr>
+        <w:t xml:space="preserve">                | &lt;expr_postfijo&gt;</w:t>
+      </w:r>
+    </w:p>
+    <w:p>
+      <w:pPr>
+        <w:spacing w:before="240" w:after="240"/>
+        <w:rPr>
+          <w:rFonts w:ascii="Aptos" w:eastAsia="Aptos" w:hAnsi="Aptos" w:cs="Aptos"/>
+          <w:lang w:val="pt-BR"/>
+        </w:rPr>
+      </w:pPr>
+      <w:r>
+        <w:rPr>
+          <w:rFonts w:ascii="Aptos" w:eastAsia="Aptos" w:hAnsi="Aptos" w:cs="Aptos"/>
+          <w:lang w:val="pt-BR"/>
+        </w:rPr>
+        <w:t>&lt;op_unario&gt; ::= "-" | "Σ"</w:t>
+      </w:r>
+    </w:p>
+    <w:p>
+      <w:pPr>
+        <w:spacing w:before="240" w:after="240"/>
+        <w:rPr>
+          <w:rFonts w:ascii="Aptos" w:eastAsia="Aptos" w:hAnsi="Aptos" w:cs="Aptos"/>
+          <w:lang w:val="pt-BR"/>
+        </w:rPr>
+      </w:pPr>
+      <w:r>
+        <w:rPr>
+          <w:rFonts w:ascii="Aptos" w:eastAsia="Aptos" w:hAnsi="Aptos" w:cs="Aptos"/>
+          <w:lang w:val="pt-BR"/>
+        </w:rPr>
+        <w:t>&lt;expr_postfijo&gt; ::= &lt;primario&gt; ( &lt;postfix_op&gt; )*</w:t>
+      </w:r>
+    </w:p>
+    <w:p>
+      <w:pPr>
+        <w:spacing w:before="240" w:after="240"/>
+        <w:rPr>
+          <w:rFonts w:ascii="Aptos" w:eastAsia="Aptos" w:hAnsi="Aptos" w:cs="Aptos"/>
+          <w:lang w:val="pt-BR"/>
+        </w:rPr>
+      </w:pPr>
+      <w:r>
+        <w:rPr>
+          <w:rFonts w:ascii="Aptos" w:eastAsia="Aptos" w:hAnsi="Aptos" w:cs="Aptos"/>
+          <w:lang w:val="pt-BR"/>
+        </w:rPr>
+        <w:t>&lt;postfix_op&gt; ::= "++" | "--" | "[" &lt;expr&gt; "]"</w:t>
+      </w:r>
+    </w:p>
+    <w:p>
+      <w:pPr>
+        <w:spacing w:before="240" w:after="240"/>
+        <w:rPr>
+          <w:rFonts w:ascii="Aptos" w:eastAsia="Aptos" w:hAnsi="Aptos" w:cs="Aptos"/>
+          <w:lang w:val="pt-BR"/>
+        </w:rPr>
+      </w:pPr>
+      <w:r>
+        <w:rPr>
+          <w:rFonts w:ascii="Aptos" w:eastAsia="Aptos" w:hAnsi="Aptos" w:cs="Aptos"/>
+          <w:lang w:val="pt-BR"/>
+        </w:rPr>
+        <w:t>&lt;primario&gt; ::= &lt;lit&gt;</w:t>
+      </w:r>
+    </w:p>
+    <w:p>
+      <w:pPr>
+        <w:spacing w:before="240" w:after="240"/>
+        <w:rPr>
+          <w:rFonts w:ascii="Aptos" w:eastAsia="Aptos" w:hAnsi="Aptos" w:cs="Aptos"/>
+          <w:lang w:val="pt-BR"/>
+        </w:rPr>
+      </w:pPr>
+      <w:r>
+        <w:rPr>
+          <w:rFonts w:ascii="Aptos" w:eastAsia="Aptos" w:hAnsi="Aptos" w:cs="Aptos"/>
+          <w:lang w:val="pt-BR"/>
+        </w:rPr>
+        <w:t xml:space="preserve">             | &lt;lvalue&gt;</w:t>
+      </w:r>
+    </w:p>
+    <w:p>
+      <w:pPr>
+        <w:spacing w:before="240" w:after="240"/>
+        <w:rPr>
+          <w:rFonts w:ascii="Aptos" w:eastAsia="Aptos" w:hAnsi="Aptos" w:cs="Aptos"/>
+          <w:lang w:val="pt-BR"/>
+        </w:rPr>
+      </w:pPr>
+      <w:r>
+        <w:rPr>
+          <w:rFonts w:ascii="Aptos" w:eastAsia="Aptos" w:hAnsi="Aptos" w:cs="Aptos"/>
+          <w:lang w:val="pt-BR"/>
+        </w:rPr>
+        <w:t xml:space="preserve">             | &lt;llamada_func&gt;</w:t>
+      </w:r>
+    </w:p>
+    <w:p>
+      <w:pPr>
+        <w:spacing w:before="240" w:after="240"/>
+        <w:rPr>
+          <w:rFonts w:ascii="Aptos" w:eastAsia="Aptos" w:hAnsi="Aptos" w:cs="Aptos"/>
+          <w:lang w:val="pt-BR"/>
+        </w:rPr>
+      </w:pPr>
+      <w:r>
+        <w:rPr>
+          <w:rFonts w:ascii="Aptos" w:eastAsia="Aptos" w:hAnsi="Aptos" w:cs="Aptos"/>
+          <w:lang w:val="pt-BR"/>
+        </w:rPr>
+        <w:t xml:space="preserve">             | "є" &lt;expr&gt; "э"</w:t>
+      </w:r>
+    </w:p>
+    <w:p>
+      <w:pPr>
+        <w:spacing w:before="240" w:after="240"/>
+        <w:rPr>
+          <w:rFonts w:ascii="Aptos" w:eastAsia="Aptos" w:hAnsi="Aptos" w:cs="Aptos"/>
+          <w:lang w:val="pt-BR"/>
+        </w:rPr>
+      </w:pPr>
+      <w:r>
+        <w:rPr>
+          <w:rFonts w:ascii="Aptos" w:eastAsia="Aptos" w:hAnsi="Aptos" w:cs="Aptos"/>
+          <w:lang w:val="pt-BR"/>
+        </w:rPr>
+        <w:t>&lt;llamada_func&gt; ::= &lt;id&gt; "є" &lt;lista_args_opt&gt; "э"</w:t>
+      </w:r>
+    </w:p>
+    <w:p>
+      <w:pPr>
+        <w:spacing w:before="240" w:after="240"/>
+        <w:rPr>
+          <w:rFonts w:ascii="Aptos" w:eastAsia="Aptos" w:hAnsi="Aptos" w:cs="Aptos"/>
+          <w:lang w:val="pt-BR"/>
+        </w:rPr>
+      </w:pPr>
+      <w:r>
+        <w:rPr>
+          <w:rFonts w:ascii="Aptos" w:eastAsia="Aptos" w:hAnsi="Aptos" w:cs="Aptos"/>
+          <w:lang w:val="pt-BR"/>
+        </w:rPr>
+        <w:t>&lt;lista_args_opt&gt; ::= /* vacío */</w:t>
+      </w:r>
+    </w:p>
+    <w:p>
+      <w:pPr>
+        <w:spacing w:before="240" w:after="240"/>
+        <w:rPr>
+          <w:rFonts w:ascii="Aptos" w:eastAsia="Aptos" w:hAnsi="Aptos" w:cs="Aptos"/>
+          <w:lang w:val="pt-BR"/>
+        </w:rPr>
+      </w:pPr>
+      <w:r>
+        <w:rPr>
+          <w:rFonts w:ascii="Aptos" w:eastAsia="Aptos" w:hAnsi="Aptos" w:cs="Aptos"/>
+          <w:lang w:val="pt-BR"/>
+        </w:rPr>
+        <w:t xml:space="preserve">                   | &lt;lista_args&gt;</w:t>
+      </w:r>
+    </w:p>
+    <w:p>
+      <w:pPr>
+        <w:spacing w:before="240" w:after="240"/>
+        <w:rPr>
+          <w:rFonts w:ascii="Aptos" w:eastAsia="Aptos" w:hAnsi="Aptos" w:cs="Aptos"/>
+          <w:lang w:val="pt-BR"/>
+        </w:rPr>
+      </w:pPr>
+      <w:r>
+        <w:rPr>
+          <w:rFonts w:ascii="Aptos" w:eastAsia="Aptos" w:hAnsi="Aptos" w:cs="Aptos"/>
+          <w:lang w:val="pt-BR"/>
+        </w:rPr>
+        <w:t>&lt;lista_args&gt; ::= &lt;expr&gt; ("," &lt;expr&gt;)*</w:t>
+      </w:r>
+    </w:p>
+    <w:p>
+      <w:pPr>
+        <w:spacing w:before="240" w:after="240"/>
+        <w:rPr>
+          <w:rFonts w:ascii="Aptos" w:eastAsia="Aptos" w:hAnsi="Aptos" w:cs="Aptos"/>
+          <w:lang w:val="pt-BR"/>
+        </w:rPr>
+      </w:pPr>
+      <w:r>
+        <w:rPr>
+          <w:rFonts w:ascii="Aptos" w:eastAsia="Aptos" w:hAnsi="Aptos" w:cs="Aptos"/>
+          <w:lang w:val="pt-BR"/>
+        </w:rPr>
+        <w:t>&lt;cond_bool&gt; ::= &lt;expr&gt;   /* debe tipar a boolean en control de flujo */</w:t>
+      </w:r>
+    </w:p>
+    <w:p>
+      <w:pPr>
+        <w:spacing w:before="240" w:after="240"/>
+        <w:rPr>
+          <w:rFonts w:ascii="Aptos" w:eastAsia="Aptos" w:hAnsi="Aptos" w:cs="Aptos"/>
+          <w:lang w:val="pt-BR"/>
+        </w:rPr>
+      </w:pPr>
     </w:p>
     <w:sectPr>
       <w:pgSz w:w="12240" w:h="15840"/>
@@ -3164,6 +2905,56 @@
     </w:sectPr>
   </w:body>
 </w:document>
+</file>
+
+<file path=word/endnotes.xml><?xml version="1.0" encoding="utf-8"?>
+<w:endnotes xmlns:wpc="http://schemas.microsoft.com/office/word/2010/wordprocessingCanvas" xmlns:cx="http://schemas.microsoft.com/office/drawing/2014/chartex" xmlns:cx1="http://schemas.microsoft.com/office/drawing/2015/9/8/chartex" xmlns:cx2="http://schemas.microsoft.com/office/drawing/2015/10/21/chartex" xmlns:cx3="http://schemas.microsoft.com/office/drawing/2016/5/9/chartex" xmlns:cx4="http://schemas.microsoft.com/office/drawing/2016/5/10/chartex" xmlns:cx5="http://schemas.microsoft.com/office/drawing/2016/5/11/chartex" xmlns:cx6="http://schemas.microsoft.com/office/drawing/2016/5/12/chartex" xmlns:cx7="http://schemas.microsoft.com/office/drawing/2016/5/13/chartex" xmlns:cx8="http://schemas.microsoft.com/office/drawing/2016/5/14/chartex" xmlns:mc="http://schemas.openxmlformats.org/markup-compatibility/2006" xmlns:aink="http://schemas.microsoft.com/office/drawing/2016/ink" xmlns:am3d="http://schemas.microsoft.com/office/drawing/2017/model3d" xmlns:o="urn:schemas-microsoft-com:office:office" xmlns:oel="http://schemas.microsoft.com/office/2019/extlst" xmlns:r="http://schemas.openxmlformats.org/officeDocument/2006/relationships" xmlns:m="http://schemas.openxmlformats.org/officeDocument/2006/math" xmlns:v="urn:schemas-microsoft-com:vml" xmlns:wp14="http://schemas.microsoft.com/office/word/2010/wordprocessingDrawing" xmlns:wp="http://schemas.openxmlformats.org/drawingml/2006/wordprocessingDrawing" xmlns:w10="urn:schemas-microsoft-com:office:word" xmlns:w="http://schemas.openxmlformats.org/wordprocessingml/2006/main" xmlns:w14="http://schemas.microsoft.com/office/word/2010/wordml" xmlns:w15="http://schemas.microsoft.com/office/word/2012/wordml" xmlns:w16cex="http://schemas.microsoft.com/office/word/2018/wordml/cex" xmlns:w16cid="http://schemas.microsoft.com/office/word/2016/wordml/cid" xmlns:w16="http://schemas.microsoft.com/office/word/2018/wordml" xmlns:w16du="http://schemas.microsoft.com/office/word/2023/wordml/word16du" xmlns:w16sdtdh="http://schemas.microsoft.com/office/word/2020/wordml/sdtdatahash" xmlns:w16sdtfl="http://schemas.microsoft.com/office/word/2024/wordml/sdtformatlock" xmlns:w16se="http://schemas.microsoft.com/office/word/2015/wordml/symex" xmlns:wpg="http://schemas.microsoft.com/office/word/2010/wordprocessingGroup" xmlns:wpi="http://schemas.microsoft.com/office/word/2010/wordprocessingInk" xmlns:wne="http://schemas.microsoft.com/office/word/2006/wordml" xmlns:wps="http://schemas.microsoft.com/office/word/2010/wordprocessingShape" mc:Ignorable="w14 w15 w16se w16cid w16 w16cex w16sdtdh w16sdtfl w16du wp14">
+  <w:endnote w:type="separator" w:id="-1">
+    <w:p>
+      <w:pPr>
+        <w:spacing w:after="0" w:line="240" w:lineRule="auto"/>
+      </w:pPr>
+      <w:r>
+        <w:separator/>
+      </w:r>
+    </w:p>
+  </w:endnote>
+  <w:endnote w:type="continuationSeparator" w:id="0">
+    <w:p>
+      <w:pPr>
+        <w:spacing w:after="0" w:line="240" w:lineRule="auto"/>
+      </w:pPr>
+      <w:r>
+        <w:continuationSeparator/>
+      </w:r>
+    </w:p>
+  </w:endnote>
+</w:endnotes>
+</file>
+
+<file path=word/footnotes.xml><?xml version="1.0" encoding="utf-8"?>
+<w:footnotes xmlns:wpc="http://schemas.microsoft.com/office/word/2010/wordprocessingCanvas" xmlns:cx="http://schemas.microsoft.com/office/drawing/2014/chartex" xmlns:cx1="http://schemas.microsoft.com/office/drawing/2015/9/8/chartex" xmlns:cx2="http://schemas.microsoft.com/office/drawing/2015/10/21/chartex" xmlns:cx3="http://schemas.microsoft.com/office/drawing/2016/5/9/chartex" xmlns:cx4="http://schemas.microsoft.com/office/drawing/2016/5/10/chartex" xmlns:cx5="http://schemas.microsoft.com/office/drawing/2016/5/11/chartex" xmlns:cx6="http://schemas.microsoft.com/office/drawing/2016/5/12/chartex" xmlns:cx7="http://schemas.microsoft.com/office/drawing/2016/5/13/chartex" xmlns:cx8="http://schemas.microsoft.com/office/drawing/2016/5/14/chartex" xmlns:mc="http://schemas.openxmlformats.org/markup-compatibility/2006" xmlns:aink="http://schemas.microsoft.com/office/drawing/2016/ink" xmlns:am3d="http://schemas.microsoft.com/office/drawing/2017/model3d" xmlns:o="urn:schemas-microsoft-com:office:office" xmlns:oel="http://schemas.microsoft.com/office/2019/extlst" xmlns:r="http://schemas.openxmlformats.org/officeDocument/2006/relationships" xmlns:m="http://schemas.openxmlformats.org/officeDocument/2006/math" xmlns:v="urn:schemas-microsoft-com:vml" xmlns:wp14="http://schemas.microsoft.com/office/word/2010/wordprocessingDrawing" xmlns:wp="http://schemas.openxmlformats.org/drawingml/2006/wordprocessingDrawing" xmlns:w10="urn:schemas-microsoft-com:office:word" xmlns:w="http://schemas.openxmlformats.org/wordprocessingml/2006/main" xmlns:w14="http://schemas.microsoft.com/office/word/2010/wordml" xmlns:w15="http://schemas.microsoft.com/office/word/2012/wordml" xmlns:w16cex="http://schemas.microsoft.com/office/word/2018/wordml/cex" xmlns:w16cid="http://schemas.microsoft.com/office/word/2016/wordml/cid" xmlns:w16="http://schemas.microsoft.com/office/word/2018/wordml" xmlns:w16du="http://schemas.microsoft.com/office/word/2023/wordml/word16du" xmlns:w16sdtdh="http://schemas.microsoft.com/office/word/2020/wordml/sdtdatahash" xmlns:w16sdtfl="http://schemas.microsoft.com/office/word/2024/wordml/sdtformatlock" xmlns:w16se="http://schemas.microsoft.com/office/word/2015/wordml/symex" xmlns:wpg="http://schemas.microsoft.com/office/word/2010/wordprocessingGroup" xmlns:wpi="http://schemas.microsoft.com/office/word/2010/wordprocessingInk" xmlns:wne="http://schemas.microsoft.com/office/word/2006/wordml" xmlns:wps="http://schemas.microsoft.com/office/word/2010/wordprocessingShape" mc:Ignorable="w14 w15 w16se w16cid w16 w16cex w16sdtdh w16sdtfl w16du wp14">
+  <w:footnote w:type="separator" w:id="-1">
+    <w:p>
+      <w:pPr>
+        <w:spacing w:after="0" w:line="240" w:lineRule="auto"/>
+      </w:pPr>
+      <w:r>
+        <w:separator/>
+      </w:r>
+    </w:p>
+  </w:footnote>
+  <w:footnote w:type="continuationSeparator" w:id="0">
+    <w:p>
+      <w:pPr>
+        <w:spacing w:after="0" w:line="240" w:lineRule="auto"/>
+      </w:pPr>
+      <w:r>
+        <w:continuationSeparator/>
+      </w:r>
+    </w:p>
+  </w:footnote>
+</w:footnotes>
 </file>
 
 <file path=word/intelligence2.xml><?xml version="1.0" encoding="utf-8"?>
@@ -3618,11 +3409,11 @@
     <w:name w:val="Normal"/>
     <w:qFormat/>
   </w:style>
-  <w:style w:type="paragraph" w:styleId="Heading1">
+  <w:style w:type="paragraph" w:styleId="Ttulo1">
     <w:name w:val="heading 1"/>
     <w:basedOn w:val="Normal"/>
     <w:next w:val="Normal"/>
-    <w:link w:val="Heading1Char"/>
+    <w:link w:val="Ttulo1Car"/>
     <w:uiPriority w:val="9"/>
     <w:qFormat/>
     <w:rsid w:val="004B0B0E"/>
@@ -3639,11 +3430,11 @@
       <w:szCs w:val="40"/>
     </w:rPr>
   </w:style>
-  <w:style w:type="paragraph" w:styleId="Heading2">
+  <w:style w:type="paragraph" w:styleId="Ttulo2">
     <w:name w:val="heading 2"/>
     <w:basedOn w:val="Normal"/>
     <w:next w:val="Normal"/>
-    <w:link w:val="Heading2Char"/>
+    <w:link w:val="Ttulo2Car"/>
     <w:uiPriority w:val="9"/>
     <w:semiHidden/>
     <w:unhideWhenUsed/>
@@ -3662,11 +3453,11 @@
       <w:szCs w:val="32"/>
     </w:rPr>
   </w:style>
-  <w:style w:type="paragraph" w:styleId="Heading3">
+  <w:style w:type="paragraph" w:styleId="Ttulo3">
     <w:name w:val="heading 3"/>
     <w:basedOn w:val="Normal"/>
     <w:next w:val="Normal"/>
-    <w:link w:val="Heading3Char"/>
+    <w:link w:val="Ttulo3Car"/>
     <w:uiPriority w:val="9"/>
     <w:semiHidden/>
     <w:unhideWhenUsed/>
@@ -3685,11 +3476,11 @@
       <w:szCs w:val="28"/>
     </w:rPr>
   </w:style>
-  <w:style w:type="paragraph" w:styleId="Heading4">
+  <w:style w:type="paragraph" w:styleId="Ttulo4">
     <w:name w:val="heading 4"/>
     <w:basedOn w:val="Normal"/>
     <w:next w:val="Normal"/>
-    <w:link w:val="Heading4Char"/>
+    <w:link w:val="Ttulo4Car"/>
     <w:uiPriority w:val="9"/>
     <w:semiHidden/>
     <w:unhideWhenUsed/>
@@ -3708,11 +3499,11 @@
       <w:color w:val="0F4761" w:themeColor="accent1" w:themeShade="BF"/>
     </w:rPr>
   </w:style>
-  <w:style w:type="paragraph" w:styleId="Heading5">
+  <w:style w:type="paragraph" w:styleId="Ttulo5">
     <w:name w:val="heading 5"/>
     <w:basedOn w:val="Normal"/>
     <w:next w:val="Normal"/>
-    <w:link w:val="Heading5Char"/>
+    <w:link w:val="Ttulo5Car"/>
     <w:uiPriority w:val="9"/>
     <w:semiHidden/>
     <w:unhideWhenUsed/>
@@ -3729,11 +3520,11 @@
       <w:color w:val="0F4761" w:themeColor="accent1" w:themeShade="BF"/>
     </w:rPr>
   </w:style>
-  <w:style w:type="paragraph" w:styleId="Heading6">
+  <w:style w:type="paragraph" w:styleId="Ttulo6">
     <w:name w:val="heading 6"/>
     <w:basedOn w:val="Normal"/>
     <w:next w:val="Normal"/>
-    <w:link w:val="Heading6Char"/>
+    <w:link w:val="Ttulo6Car"/>
     <w:uiPriority w:val="9"/>
     <w:semiHidden/>
     <w:unhideWhenUsed/>
@@ -3752,11 +3543,11 @@
       <w:color w:val="595959" w:themeColor="text1" w:themeTint="A6"/>
     </w:rPr>
   </w:style>
-  <w:style w:type="paragraph" w:styleId="Heading7">
+  <w:style w:type="paragraph" w:styleId="Ttulo7">
     <w:name w:val="heading 7"/>
     <w:basedOn w:val="Normal"/>
     <w:next w:val="Normal"/>
-    <w:link w:val="Heading7Char"/>
+    <w:link w:val="Ttulo7Car"/>
     <w:uiPriority w:val="9"/>
     <w:semiHidden/>
     <w:unhideWhenUsed/>
@@ -3773,11 +3564,11 @@
       <w:color w:val="595959" w:themeColor="text1" w:themeTint="A6"/>
     </w:rPr>
   </w:style>
-  <w:style w:type="paragraph" w:styleId="Heading8">
+  <w:style w:type="paragraph" w:styleId="Ttulo8">
     <w:name w:val="heading 8"/>
     <w:basedOn w:val="Normal"/>
     <w:next w:val="Normal"/>
-    <w:link w:val="Heading8Char"/>
+    <w:link w:val="Ttulo8Car"/>
     <w:uiPriority w:val="9"/>
     <w:semiHidden/>
     <w:unhideWhenUsed/>
@@ -3796,11 +3587,11 @@
       <w:color w:val="272727" w:themeColor="text1" w:themeTint="D8"/>
     </w:rPr>
   </w:style>
-  <w:style w:type="paragraph" w:styleId="Heading9">
+  <w:style w:type="paragraph" w:styleId="Ttulo9">
     <w:name w:val="heading 9"/>
     <w:basedOn w:val="Normal"/>
     <w:next w:val="Normal"/>
-    <w:link w:val="Heading9Char"/>
+    <w:link w:val="Ttulo9Car"/>
     <w:uiPriority w:val="9"/>
     <w:semiHidden/>
     <w:unhideWhenUsed/>
@@ -3817,13 +3608,13 @@
       <w:color w:val="272727" w:themeColor="text1" w:themeTint="D8"/>
     </w:rPr>
   </w:style>
-  <w:style w:type="character" w:default="1" w:styleId="DefaultParagraphFont">
+  <w:style w:type="character" w:default="1" w:styleId="Fuentedeprrafopredeter">
     <w:name w:val="Default Paragraph Font"/>
     <w:uiPriority w:val="1"/>
     <w:semiHidden/>
     <w:unhideWhenUsed/>
   </w:style>
-  <w:style w:type="table" w:default="1" w:styleId="TableNormal">
+  <w:style w:type="table" w:default="1" w:styleId="Tablanormal">
     <w:name w:val="Normal Table"/>
     <w:uiPriority w:val="99"/>
     <w:semiHidden/>
@@ -3838,16 +3629,16 @@
       </w:tblCellMar>
     </w:tblPr>
   </w:style>
-  <w:style w:type="numbering" w:default="1" w:styleId="NoList">
+  <w:style w:type="numbering" w:default="1" w:styleId="Sinlista">
     <w:name w:val="No List"/>
     <w:uiPriority w:val="99"/>
     <w:semiHidden/>
     <w:unhideWhenUsed/>
   </w:style>
-  <w:style w:type="character" w:customStyle="1" w:styleId="Heading1Char">
-    <w:name w:val="Heading 1 Char"/>
-    <w:basedOn w:val="DefaultParagraphFont"/>
-    <w:link w:val="Heading1"/>
+  <w:style w:type="character" w:customStyle="1" w:styleId="Ttulo1Car">
+    <w:name w:val="Título 1 Car"/>
+    <w:basedOn w:val="Fuentedeprrafopredeter"/>
+    <w:link w:val="Ttulo1"/>
     <w:uiPriority w:val="9"/>
     <w:rsid w:val="004B0B0E"/>
     <w:rPr>
@@ -3857,10 +3648,10 @@
       <w:szCs w:val="40"/>
     </w:rPr>
   </w:style>
-  <w:style w:type="character" w:customStyle="1" w:styleId="Heading2Char">
-    <w:name w:val="Heading 2 Char"/>
-    <w:basedOn w:val="DefaultParagraphFont"/>
-    <w:link w:val="Heading2"/>
+  <w:style w:type="character" w:customStyle="1" w:styleId="Ttulo2Car">
+    <w:name w:val="Título 2 Car"/>
+    <w:basedOn w:val="Fuentedeprrafopredeter"/>
+    <w:link w:val="Ttulo2"/>
     <w:uiPriority w:val="9"/>
     <w:semiHidden/>
     <w:rsid w:val="004B0B0E"/>
@@ -3871,10 +3662,10 @@
       <w:szCs w:val="32"/>
     </w:rPr>
   </w:style>
-  <w:style w:type="character" w:customStyle="1" w:styleId="Heading3Char">
-    <w:name w:val="Heading 3 Char"/>
-    <w:basedOn w:val="DefaultParagraphFont"/>
-    <w:link w:val="Heading3"/>
+  <w:style w:type="character" w:customStyle="1" w:styleId="Ttulo3Car">
+    <w:name w:val="Título 3 Car"/>
+    <w:basedOn w:val="Fuentedeprrafopredeter"/>
+    <w:link w:val="Ttulo3"/>
     <w:uiPriority w:val="9"/>
     <w:semiHidden/>
     <w:rsid w:val="004B0B0E"/>
@@ -3885,10 +3676,10 @@
       <w:szCs w:val="28"/>
     </w:rPr>
   </w:style>
-  <w:style w:type="character" w:customStyle="1" w:styleId="Heading4Char">
-    <w:name w:val="Heading 4 Char"/>
-    <w:basedOn w:val="DefaultParagraphFont"/>
-    <w:link w:val="Heading4"/>
+  <w:style w:type="character" w:customStyle="1" w:styleId="Ttulo4Car">
+    <w:name w:val="Título 4 Car"/>
+    <w:basedOn w:val="Fuentedeprrafopredeter"/>
+    <w:link w:val="Ttulo4"/>
     <w:uiPriority w:val="9"/>
     <w:semiHidden/>
     <w:rsid w:val="004B0B0E"/>
@@ -3899,10 +3690,10 @@
       <w:color w:val="0F4761" w:themeColor="accent1" w:themeShade="BF"/>
     </w:rPr>
   </w:style>
-  <w:style w:type="character" w:customStyle="1" w:styleId="Heading5Char">
-    <w:name w:val="Heading 5 Char"/>
-    <w:basedOn w:val="DefaultParagraphFont"/>
-    <w:link w:val="Heading5"/>
+  <w:style w:type="character" w:customStyle="1" w:styleId="Ttulo5Car">
+    <w:name w:val="Título 5 Car"/>
+    <w:basedOn w:val="Fuentedeprrafopredeter"/>
+    <w:link w:val="Ttulo5"/>
     <w:uiPriority w:val="9"/>
     <w:semiHidden/>
     <w:rsid w:val="004B0B0E"/>
@@ -3911,10 +3702,10 @@
       <w:color w:val="0F4761" w:themeColor="accent1" w:themeShade="BF"/>
     </w:rPr>
   </w:style>
-  <w:style w:type="character" w:customStyle="1" w:styleId="Heading6Char">
-    <w:name w:val="Heading 6 Char"/>
-    <w:basedOn w:val="DefaultParagraphFont"/>
-    <w:link w:val="Heading6"/>
+  <w:style w:type="character" w:customStyle="1" w:styleId="Ttulo6Car">
+    <w:name w:val="Título 6 Car"/>
+    <w:basedOn w:val="Fuentedeprrafopredeter"/>
+    <w:link w:val="Ttulo6"/>
     <w:uiPriority w:val="9"/>
     <w:semiHidden/>
     <w:rsid w:val="004B0B0E"/>
@@ -3925,10 +3716,10 @@
       <w:color w:val="595959" w:themeColor="text1" w:themeTint="A6"/>
     </w:rPr>
   </w:style>
-  <w:style w:type="character" w:customStyle="1" w:styleId="Heading7Char">
-    <w:name w:val="Heading 7 Char"/>
-    <w:basedOn w:val="DefaultParagraphFont"/>
-    <w:link w:val="Heading7"/>
+  <w:style w:type="character" w:customStyle="1" w:styleId="Ttulo7Car">
+    <w:name w:val="Título 7 Car"/>
+    <w:basedOn w:val="Fuentedeprrafopredeter"/>
+    <w:link w:val="Ttulo7"/>
     <w:uiPriority w:val="9"/>
     <w:semiHidden/>
     <w:rsid w:val="004B0B0E"/>
@@ -3937,10 +3728,10 @@
       <w:color w:val="595959" w:themeColor="text1" w:themeTint="A6"/>
     </w:rPr>
   </w:style>
-  <w:style w:type="character" w:customStyle="1" w:styleId="Heading8Char">
-    <w:name w:val="Heading 8 Char"/>
-    <w:basedOn w:val="DefaultParagraphFont"/>
-    <w:link w:val="Heading8"/>
+  <w:style w:type="character" w:customStyle="1" w:styleId="Ttulo8Car">
+    <w:name w:val="Título 8 Car"/>
+    <w:basedOn w:val="Fuentedeprrafopredeter"/>
+    <w:link w:val="Ttulo8"/>
     <w:uiPriority w:val="9"/>
     <w:semiHidden/>
     <w:rsid w:val="004B0B0E"/>
@@ -3951,10 +3742,10 @@
       <w:color w:val="272727" w:themeColor="text1" w:themeTint="D8"/>
     </w:rPr>
   </w:style>
-  <w:style w:type="character" w:customStyle="1" w:styleId="Heading9Char">
-    <w:name w:val="Heading 9 Char"/>
-    <w:basedOn w:val="DefaultParagraphFont"/>
-    <w:link w:val="Heading9"/>
+  <w:style w:type="character" w:customStyle="1" w:styleId="Ttulo9Car">
+    <w:name w:val="Título 9 Car"/>
+    <w:basedOn w:val="Fuentedeprrafopredeter"/>
+    <w:link w:val="Ttulo9"/>
     <w:uiPriority w:val="9"/>
     <w:semiHidden/>
     <w:rsid w:val="004B0B0E"/>
@@ -3963,11 +3754,11 @@
       <w:color w:val="272727" w:themeColor="text1" w:themeTint="D8"/>
     </w:rPr>
   </w:style>
-  <w:style w:type="paragraph" w:styleId="Title">
+  <w:style w:type="paragraph" w:styleId="Ttulo">
     <w:name w:val="Title"/>
     <w:basedOn w:val="Normal"/>
     <w:next w:val="Normal"/>
-    <w:link w:val="TitleChar"/>
+    <w:link w:val="TtuloCar"/>
     <w:uiPriority w:val="10"/>
     <w:qFormat/>
     <w:rsid w:val="004B0B0E"/>
@@ -3983,10 +3774,10 @@
       <w:szCs w:val="56"/>
     </w:rPr>
   </w:style>
-  <w:style w:type="character" w:customStyle="1" w:styleId="TitleChar">
-    <w:name w:val="Title Char"/>
-    <w:basedOn w:val="DefaultParagraphFont"/>
-    <w:link w:val="Title"/>
+  <w:style w:type="character" w:customStyle="1" w:styleId="TtuloCar">
+    <w:name w:val="Título Car"/>
+    <w:basedOn w:val="Fuentedeprrafopredeter"/>
+    <w:link w:val="Ttulo"/>
     <w:uiPriority w:val="10"/>
     <w:rsid w:val="004B0B0E"/>
     <w:rPr>
@@ -3997,11 +3788,11 @@
       <w:szCs w:val="56"/>
     </w:rPr>
   </w:style>
-  <w:style w:type="paragraph" w:styleId="Subtitle">
+  <w:style w:type="paragraph" w:styleId="Subttulo">
     <w:name w:val="Subtitle"/>
     <w:basedOn w:val="Normal"/>
     <w:next w:val="Normal"/>
-    <w:link w:val="SubtitleChar"/>
+    <w:link w:val="SubttuloCar"/>
     <w:uiPriority w:val="11"/>
     <w:qFormat/>
     <w:rsid w:val="004B0B0E"/>
@@ -4018,10 +3809,10 @@
       <w:szCs w:val="28"/>
     </w:rPr>
   </w:style>
-  <w:style w:type="character" w:customStyle="1" w:styleId="SubtitleChar">
-    <w:name w:val="Subtitle Char"/>
-    <w:basedOn w:val="DefaultParagraphFont"/>
-    <w:link w:val="Subtitle"/>
+  <w:style w:type="character" w:customStyle="1" w:styleId="SubttuloCar">
+    <w:name w:val="Subtítulo Car"/>
+    <w:basedOn w:val="Fuentedeprrafopredeter"/>
+    <w:link w:val="Subttulo"/>
     <w:uiPriority w:val="11"/>
     <w:rsid w:val="004B0B0E"/>
     <w:rPr>
@@ -4032,11 +3823,11 @@
       <w:szCs w:val="28"/>
     </w:rPr>
   </w:style>
-  <w:style w:type="paragraph" w:styleId="Quote">
+  <w:style w:type="paragraph" w:styleId="Cita">
     <w:name w:val="Quote"/>
     <w:basedOn w:val="Normal"/>
     <w:next w:val="Normal"/>
-    <w:link w:val="QuoteChar"/>
+    <w:link w:val="CitaCar"/>
     <w:uiPriority w:val="29"/>
     <w:qFormat/>
     <w:rsid w:val="004B0B0E"/>
@@ -4050,10 +3841,10 @@
       <w:color w:val="404040" w:themeColor="text1" w:themeTint="BF"/>
     </w:rPr>
   </w:style>
-  <w:style w:type="character" w:customStyle="1" w:styleId="QuoteChar">
-    <w:name w:val="Quote Char"/>
-    <w:basedOn w:val="DefaultParagraphFont"/>
-    <w:link w:val="Quote"/>
+  <w:style w:type="character" w:customStyle="1" w:styleId="CitaCar">
+    <w:name w:val="Cita Car"/>
+    <w:basedOn w:val="Fuentedeprrafopredeter"/>
+    <w:link w:val="Cita"/>
     <w:uiPriority w:val="29"/>
     <w:rsid w:val="004B0B0E"/>
     <w:rPr>
@@ -4062,7 +3853,7 @@
       <w:color w:val="404040" w:themeColor="text1" w:themeTint="BF"/>
     </w:rPr>
   </w:style>
-  <w:style w:type="paragraph" w:styleId="ListParagraph">
+  <w:style w:type="paragraph" w:styleId="Prrafodelista">
     <w:name w:val="List Paragraph"/>
     <w:basedOn w:val="Normal"/>
     <w:uiPriority w:val="34"/>
@@ -4073,9 +3864,9 @@
       <w:contextualSpacing/>
     </w:pPr>
   </w:style>
-  <w:style w:type="character" w:styleId="IntenseEmphasis">
+  <w:style w:type="character" w:styleId="nfasisintenso">
     <w:name w:val="Intense Emphasis"/>
-    <w:basedOn w:val="DefaultParagraphFont"/>
+    <w:basedOn w:val="Fuentedeprrafopredeter"/>
     <w:uiPriority w:val="21"/>
     <w:qFormat/>
     <w:rsid w:val="004B0B0E"/>
@@ -4085,11 +3876,11 @@
       <w:color w:val="0F4761" w:themeColor="accent1" w:themeShade="BF"/>
     </w:rPr>
   </w:style>
-  <w:style w:type="paragraph" w:styleId="IntenseQuote">
+  <w:style w:type="paragraph" w:styleId="Citadestacada">
     <w:name w:val="Intense Quote"/>
     <w:basedOn w:val="Normal"/>
     <w:next w:val="Normal"/>
-    <w:link w:val="IntenseQuoteChar"/>
+    <w:link w:val="CitadestacadaCar"/>
     <w:uiPriority w:val="30"/>
     <w:qFormat/>
     <w:rsid w:val="004B0B0E"/>
@@ -4108,10 +3899,10 @@
       <w:color w:val="0F4761" w:themeColor="accent1" w:themeShade="BF"/>
     </w:rPr>
   </w:style>
-  <w:style w:type="character" w:customStyle="1" w:styleId="IntenseQuoteChar">
-    <w:name w:val="Intense Quote Char"/>
-    <w:basedOn w:val="DefaultParagraphFont"/>
-    <w:link w:val="IntenseQuote"/>
+  <w:style w:type="character" w:customStyle="1" w:styleId="CitadestacadaCar">
+    <w:name w:val="Cita destacada Car"/>
+    <w:basedOn w:val="Fuentedeprrafopredeter"/>
+    <w:link w:val="Citadestacada"/>
     <w:uiPriority w:val="30"/>
     <w:rsid w:val="004B0B0E"/>
     <w:rPr>
@@ -4120,9 +3911,9 @@
       <w:color w:val="0F4761" w:themeColor="accent1" w:themeShade="BF"/>
     </w:rPr>
   </w:style>
-  <w:style w:type="character" w:styleId="IntenseReference">
+  <w:style w:type="character" w:styleId="Referenciaintensa">
     <w:name w:val="Intense Reference"/>
-    <w:basedOn w:val="DefaultParagraphFont"/>
+    <w:basedOn w:val="Fuentedeprrafopredeter"/>
     <w:uiPriority w:val="32"/>
     <w:qFormat/>
     <w:rsid w:val="004B0B0E"/>
@@ -4134,9 +3925,9 @@
       <w:spacing w:val="5"/>
     </w:rPr>
   </w:style>
-  <w:style w:type="paragraph" w:styleId="NoSpacing">
+  <w:style w:type="paragraph" w:styleId="Sinespaciado">
     <w:name w:val="No Spacing"/>
-    <w:link w:val="NoSpacingChar"/>
+    <w:link w:val="SinespaciadoCar"/>
     <w:uiPriority w:val="1"/>
     <w:qFormat/>
     <w:rsid w:val="00A71818"/>
@@ -4152,10 +3943,10 @@
       <w14:ligatures w14:val="none"/>
     </w:rPr>
   </w:style>
-  <w:style w:type="character" w:customStyle="1" w:styleId="NoSpacingChar">
-    <w:name w:val="No Spacing Char"/>
-    <w:basedOn w:val="DefaultParagraphFont"/>
-    <w:link w:val="NoSpacing"/>
+  <w:style w:type="character" w:customStyle="1" w:styleId="SinespaciadoCar">
+    <w:name w:val="Sin espaciado Car"/>
+    <w:basedOn w:val="Fuentedeprrafopredeter"/>
+    <w:link w:val="Sinespaciado"/>
     <w:uiPriority w:val="1"/>
     <w:rsid w:val="00A71818"/>
     <w:rPr>
@@ -4166,6 +3957,50 @@
       <w:lang w:val="en-US"/>
       <w14:ligatures w14:val="none"/>
     </w:rPr>
+  </w:style>
+  <w:style w:type="paragraph" w:styleId="Encabezado">
+    <w:name w:val="header"/>
+    <w:basedOn w:val="Normal"/>
+    <w:link w:val="EncabezadoCar"/>
+    <w:uiPriority w:val="99"/>
+    <w:unhideWhenUsed/>
+    <w:rsid w:val="0042536E"/>
+    <w:pPr>
+      <w:tabs>
+        <w:tab w:val="center" w:pos="4419"/>
+        <w:tab w:val="right" w:pos="8838"/>
+      </w:tabs>
+      <w:spacing w:after="0" w:line="240" w:lineRule="auto"/>
+    </w:pPr>
+  </w:style>
+  <w:style w:type="character" w:customStyle="1" w:styleId="EncabezadoCar">
+    <w:name w:val="Encabezado Car"/>
+    <w:basedOn w:val="Fuentedeprrafopredeter"/>
+    <w:link w:val="Encabezado"/>
+    <w:uiPriority w:val="99"/>
+    <w:rsid w:val="0042536E"/>
+  </w:style>
+  <w:style w:type="paragraph" w:styleId="Piedepgina">
+    <w:name w:val="footer"/>
+    <w:basedOn w:val="Normal"/>
+    <w:link w:val="PiedepginaCar"/>
+    <w:uiPriority w:val="99"/>
+    <w:unhideWhenUsed/>
+    <w:rsid w:val="0042536E"/>
+    <w:pPr>
+      <w:tabs>
+        <w:tab w:val="center" w:pos="4419"/>
+        <w:tab w:val="right" w:pos="8838"/>
+      </w:tabs>
+      <w:spacing w:after="0" w:line="240" w:lineRule="auto"/>
+    </w:pPr>
+  </w:style>
+  <w:style w:type="character" w:customStyle="1" w:styleId="PiedepginaCar">
+    <w:name w:val="Pie de página Car"/>
+    <w:basedOn w:val="Fuentedeprrafopredeter"/>
+    <w:link w:val="Piedepgina"/>
+    <w:uiPriority w:val="99"/>
+    <w:rsid w:val="0042536E"/>
   </w:style>
 </w:styles>
 </file>

</xml_diff>